<commit_message>
Ajouts dans le rapport final
</commit_message>
<xml_diff>
--- a/Rapport_Rendu_final.docx
+++ b/Rapport_Rendu_final.docx
@@ -1,11 +1,13 @@
 
 <file path=word/document.xml><?xml version="1.0" encoding="utf-8"?>
-<w:document xmlns:wpc="http://schemas.microsoft.com/office/word/2010/wordprocessingCanvas" xmlns:cx="http://schemas.microsoft.com/office/drawing/2014/chartex" xmlns:cx1="http://schemas.microsoft.com/office/drawing/2015/9/8/chartex" xmlns:cx2="http://schemas.microsoft.com/office/drawing/2015/10/21/chartex" xmlns:cx3="http://schemas.microsoft.com/office/drawing/2016/5/9/chartex" xmlns:cx4="http://schemas.microsoft.com/office/drawing/2016/5/10/chartex" xmlns:cx5="http://schemas.microsoft.com/office/drawing/2016/5/11/chartex" xmlns:cx6="http://schemas.microsoft.com/office/drawing/2016/5/12/chartex" xmlns:cx7="http://schemas.microsoft.com/office/drawing/2016/5/13/chartex" xmlns:cx8="http://schemas.microsoft.com/office/drawing/2016/5/14/chartex" xmlns:mc="http://schemas.openxmlformats.org/markup-compatibility/2006" xmlns:aink="http://schemas.microsoft.com/office/drawing/2016/ink" xmlns:am3d="http://schemas.microsoft.com/office/drawing/2017/model3d" xmlns:o="urn:schemas-microsoft-com:office:office" xmlns:r="http://schemas.openxmlformats.org/officeDocument/2006/relationships" xmlns:m="http://schemas.openxmlformats.org/officeDocument/2006/math" xmlns:v="urn:schemas-microsoft-com:vml" xmlns:wp14="http://schemas.microsoft.com/office/word/2010/wordprocessingDrawing" xmlns:wp="http://schemas.openxmlformats.org/drawingml/2006/wordprocessingDrawing" xmlns:w10="urn:schemas-microsoft-com:office:word" xmlns:w="http://schemas.openxmlformats.org/wordprocessingml/2006/main" xmlns:w14="http://schemas.microsoft.com/office/word/2010/wordml" xmlns:w15="http://schemas.microsoft.com/office/word/2012/wordml" xmlns:w16cid="http://schemas.microsoft.com/office/word/2016/wordml/cid" xmlns:w16se="http://schemas.microsoft.com/office/word/2015/wordml/symex" xmlns:wpg="http://schemas.microsoft.com/office/word/2010/wordprocessingGroup" xmlns:wpi="http://schemas.microsoft.com/office/word/2010/wordprocessingInk" xmlns:wne="http://schemas.microsoft.com/office/word/2006/wordml" xmlns:wps="http://schemas.microsoft.com/office/word/2010/wordprocessingShape" mc:Ignorable="w14 w15 w16se w16cid wp14">
+<w:document xmlns:o="urn:schemas-microsoft-com:office:office" xmlns:r="http://schemas.openxmlformats.org/officeDocument/2006/relationships" xmlns:v="urn:schemas-microsoft-com:vml" xmlns:w="http://schemas.openxmlformats.org/wordprocessingml/2006/main" xmlns:w10="urn:schemas-microsoft-com:office:word" xmlns:wp="http://schemas.openxmlformats.org/drawingml/2006/wordprocessingDrawing" xmlns:wps="http://schemas.microsoft.com/office/word/2010/wordprocessingShape" xmlns:wpg="http://schemas.microsoft.com/office/word/2010/wordprocessingGroup" xmlns:mc="http://schemas.openxmlformats.org/markup-compatibility/2006" xmlns:wp14="http://schemas.microsoft.com/office/word/2010/wordprocessingDrawing" xmlns:w14="http://schemas.microsoft.com/office/word/2010/wordml" mc:Ignorable="w14 wp14">
   <w:body>
     <w:p>
       <w:pPr>
+        <w:pStyle w:val="Normal"/>
         <w:jc w:val="center"/>
         <w:rPr>
+          <w:b/>
           <w:b/>
           <w:sz w:val="48"/>
           <w:szCs w:val="48"/>
@@ -22,8 +24,10 @@
     </w:p>
     <w:p>
       <w:pPr>
+        <w:pStyle w:val="Normal"/>
         <w:jc w:val="center"/>
         <w:rPr>
+          <w:b/>
           <w:b/>
           <w:sz w:val="36"/>
           <w:u w:val="single"/>
@@ -40,6 +44,7 @@
     </w:p>
     <w:p>
       <w:pPr>
+        <w:pStyle w:val="Normal"/>
         <w:rPr>
           <w:sz w:val="28"/>
           <w:szCs w:val="28"/>
@@ -50,19 +55,12 @@
           <w:sz w:val="28"/>
           <w:szCs w:val="28"/>
         </w:rPr>
-        <w:t>Voici un mois qui s’est écoulé depuis le dernier rapport que nous avons écrit, et les décisions prises autour de notre application ont pu évoluer, afin d’arriver au rendu final. Voici ce</w:t>
-      </w:r>
-      <w:r>
-        <w:rPr>
-          <w:sz w:val="28"/>
-          <w:szCs w:val="28"/>
-        </w:rPr>
-        <w:t xml:space="preserve"> qui a été changé par rapport au premier rendu : </w:t>
+        <w:t xml:space="preserve">Voici un mois qui s’est écoulé depuis le dernier rapport que nous avons écrit, et les décisions prises autour de notre application ont pu évoluer, afin d’arriver au rendu final. Voici ce qui a été changé par rapport au premier rendu : </w:t>
       </w:r>
     </w:p>
     <w:p>
       <w:pPr>
-        <w:pStyle w:val="Paragraphedeliste"/>
+        <w:pStyle w:val="ListParagraph"/>
         <w:numPr>
           <w:ilvl w:val="0"/>
           <w:numId w:val="1"/>
@@ -77,33 +75,12 @@
           <w:sz w:val="28"/>
           <w:szCs w:val="28"/>
         </w:rPr>
-        <w:t>Nous avons décidé de créer un</w:t>
-      </w:r>
-      <w:r>
-        <w:rPr>
-          <w:sz w:val="28"/>
-          <w:szCs w:val="28"/>
-        </w:rPr>
-        <w:t xml:space="preserve"> objet Tentative à la place du tableau de couleurs utilisé pour la représentation afin d’avoir accès au nombre de couleurs bien ou mal placée dans la tentative après seulement un appel à la vérification</w:t>
-      </w:r>
-      <w:r>
-        <w:rPr>
-          <w:sz w:val="28"/>
-          <w:szCs w:val="28"/>
-        </w:rPr>
-        <w:t xml:space="preserve"> pour l’affichage numérique, et parce que </w:t>
-      </w:r>
-      <w:r>
-        <w:rPr>
-          <w:sz w:val="28"/>
-          <w:szCs w:val="28"/>
-        </w:rPr>
-        <w:t>c’est plus pratique pour d’autres fonctionnalités.</w:t>
+        <w:t>Nous avons décidé de créer un objet Tentative à la place du tableau de couleurs utilisé pour la représentation afin d’avoir accès au nombre de couleurs bien ou mal placée dans la tentative après seulement un appel à la vérification pour l’affichage numérique, et parce que c’est plus pratique pour d’autres fonctionnalités.</w:t>
       </w:r>
     </w:p>
     <w:p>
       <w:pPr>
-        <w:pStyle w:val="Paragraphedeliste"/>
+        <w:pStyle w:val="ListParagraph"/>
         <w:jc w:val="center"/>
         <w:rPr>
           <w:sz w:val="28"/>
@@ -111,16 +88,12 @@
         </w:rPr>
       </w:pPr>
       <w:r>
-        <w:rPr>
-          <w:noProof/>
-          <w:sz w:val="28"/>
-          <w:szCs w:val="28"/>
-        </w:rPr>
+        <w:rPr/>
         <w:drawing>
           <wp:inline distT="0" distB="0" distL="0" distR="0">
             <wp:extent cx="2581275" cy="2686050"/>
-            <wp:effectExtent l="0" t="0" r="9525" b="0"/>
-            <wp:docPr id="22" name="Image 22"/>
+            <wp:effectExtent l="0" t="0" r="0" b="0"/>
+            <wp:docPr id="1" name="Image 22" descr=""/>
             <wp:cNvGraphicFramePr>
               <a:graphicFrameLocks xmlns:a="http://schemas.openxmlformats.org/drawingml/2006/main" noChangeAspect="1"/>
             </wp:cNvGraphicFramePr>
@@ -128,22 +101,18 @@
               <a:graphicData uri="http://schemas.openxmlformats.org/drawingml/2006/picture">
                 <pic:pic xmlns:pic="http://schemas.openxmlformats.org/drawingml/2006/picture">
                   <pic:nvPicPr>
-                    <pic:cNvPr id="22" name="Tentative.png"/>
-                    <pic:cNvPicPr/>
+                    <pic:cNvPr id="1" name="Image 22" descr=""/>
+                    <pic:cNvPicPr>
+                      <a:picLocks noChangeAspect="1" noChangeArrowheads="1"/>
+                    </pic:cNvPicPr>
                   </pic:nvPicPr>
                   <pic:blipFill>
-                    <a:blip r:embed="rId5">
-                      <a:extLst>
-                        <a:ext uri="{28A0092B-C50C-407E-A947-70E740481C1C}">
-                          <a14:useLocalDpi xmlns:a14="http://schemas.microsoft.com/office/drawing/2010/main" val="0"/>
-                        </a:ext>
-                      </a:extLst>
-                    </a:blip>
+                    <a:blip r:embed="rId2"/>
                     <a:stretch>
                       <a:fillRect/>
                     </a:stretch>
                   </pic:blipFill>
-                  <pic:spPr>
+                  <pic:spPr bwMode="auto">
                     <a:xfrm>
                       <a:off x="0" y="0"/>
                       <a:ext cx="2581275" cy="2686050"/>
@@ -161,7 +130,7 @@
     </w:p>
     <w:p>
       <w:pPr>
-        <w:pStyle w:val="Paragraphedeliste"/>
+        <w:pStyle w:val="ListParagraph"/>
         <w:numPr>
           <w:ilvl w:val="0"/>
           <w:numId w:val="1"/>
@@ -176,89 +145,67 @@
           <w:sz w:val="28"/>
           <w:szCs w:val="28"/>
         </w:rPr>
-        <w:t xml:space="preserve">Le mode de jeu textuel, qui se déroule dans la console avec les différentes couleurs qui sont proposés à chaque </w:t>
+        <w:t>Le mode de jeu textuel, qui se déroule dans la console avec les différentes couleurs qui sont proposés à chaque tentative, la combinaison tentée puis les indices liés à cette tentative, mais uniquement les options par défaut, afin de tester les fonctionnalités.</w:t>
       </w:r>
+    </w:p>
+    <w:p>
+      <w:pPr>
+        <w:pStyle w:val="ListParagraph"/>
+        <w:keepNext w:val="true"/>
+        <w:numPr>
+          <w:ilvl w:val="0"/>
+          <w:numId w:val="1"/>
+        </w:numPr>
+        <w:rPr/>
+      </w:pPr>
       <w:r>
         <w:rPr>
           <w:sz w:val="28"/>
           <w:szCs w:val="28"/>
         </w:rPr>
-        <w:t>tentative, la combinaison tentée puis les indices liés à cette tentative, mais uniquement les options par défaut</w:t>
-      </w:r>
-      <w:r>
-        <w:rPr>
-          <w:sz w:val="28"/>
-          <w:szCs w:val="28"/>
-        </w:rPr>
-        <w:t>, afin de tester les fonctionnalités</w:t>
-      </w:r>
-      <w:r>
-        <w:rPr>
-          <w:sz w:val="28"/>
-          <w:szCs w:val="28"/>
-        </w:rPr>
-        <w:t>.</w:t>
-      </w:r>
-    </w:p>
-    <w:p>
-      <w:pPr>
-        <w:pStyle w:val="Paragraphedeliste"/>
-        <w:keepNext/>
-        <w:numPr>
-          <w:ilvl w:val="0"/>
-          <w:numId w:val="1"/>
-        </w:numPr>
-      </w:pPr>
-      <w:r>
-        <w:rPr>
-          <w:sz w:val="28"/>
-          <w:szCs w:val="28"/>
-        </w:rPr>
-        <w:lastRenderedPageBreak/>
         <w:t>Arrivée de la partie Java Swing avec les différentes fenêtres : la fenêtre de jeu, d’options, et de fin de manche et partie</w:t>
       </w:r>
     </w:p>
     <w:p>
       <w:pPr>
-        <w:pStyle w:val="Paragraphedeliste"/>
-        <w:keepNext/>
-      </w:pPr>
+        <w:pStyle w:val="ListParagraph"/>
+        <w:keepNext w:val="true"/>
+        <w:rPr/>
+      </w:pPr>
+      <w:r>
+        <w:rPr/>
+      </w:r>
     </w:p>
     <w:p>
       <w:pPr>
-        <w:pStyle w:val="Paragraphedeliste"/>
-        <w:keepNext/>
+        <w:pStyle w:val="ListParagraph"/>
+        <w:keepNext w:val="true"/>
+        <w:rPr/>
       </w:pPr>
       <w:r>
-        <w:rPr>
-          <w:noProof/>
-          <w:sz w:val="28"/>
-          <w:szCs w:val="28"/>
-        </w:rPr>
         <mc:AlternateContent>
           <mc:Choice Requires="wps">
             <w:drawing>
-              <wp:anchor distT="0" distB="0" distL="114300" distR="114300" simplePos="0" relativeHeight="251660288" behindDoc="0" locked="0" layoutInCell="1" allowOverlap="1">
+              <wp:anchor behindDoc="0" distT="0" distB="0" distL="0" distR="0" simplePos="0" locked="0" layoutInCell="0" allowOverlap="1" relativeHeight="7">
                 <wp:simplePos x="0" y="0"/>
                 <wp:positionH relativeFrom="margin">
                   <wp:align>right</wp:align>
                 </wp:positionH>
                 <wp:positionV relativeFrom="paragraph">
-                  <wp:posOffset>5080001</wp:posOffset>
+                  <wp:posOffset>3098165</wp:posOffset>
                 </wp:positionV>
-                <wp:extent cx="1552575" cy="2266950"/>
+                <wp:extent cx="1648460" cy="1677035"/>
                 <wp:effectExtent l="0" t="0" r="9525" b="0"/>
                 <wp:wrapNone/>
-                <wp:docPr id="20" name="Zone de texte 20"/>
-                <wp:cNvGraphicFramePr/>
+                <wp:docPr id="2" name="Zone de texte 19"/>
                 <a:graphic xmlns:a="http://schemas.openxmlformats.org/drawingml/2006/main">
                   <a:graphicData uri="http://schemas.microsoft.com/office/word/2010/wordprocessingShape">
                     <wps:wsp>
-                      <wps:cNvSpPr txBox="1"/>
+                      <wps:cNvSpPr/>
                       <wps:spPr>
                         <a:xfrm>
                           <a:off x="0" y="0"/>
-                          <a:ext cx="1552575" cy="2266950"/>
+                          <a:ext cx="1647720" cy="1676520"/>
                         </a:xfrm>
                         <a:prstGeom prst="rect">
                           <a:avLst/>
@@ -270,12 +217,192 @@
                           <a:noFill/>
                         </a:ln>
                       </wps:spPr>
+                      <wps:style>
+                        <a:lnRef idx="0"/>
+                        <a:fillRef idx="0"/>
+                        <a:effectRef idx="0"/>
+                        <a:fontRef idx="minor"/>
+                      </wps:style>
                       <wps:txbx>
                         <w:txbxContent>
                           <w:p>
                             <w:pPr>
+                              <w:pStyle w:val="Caption1"/>
+                              <w:spacing w:before="0" w:after="200"/>
+                              <w:jc w:val="right"/>
+                              <w:rPr/>
+                            </w:pPr>
+                            <w:r>
+                              <w:rPr/>
+                              <w:t>Fin de manche</w:t>
+                            </w:r>
+                            <w:r>
+                              <w:rPr/>
+                              <w:drawing>
+                                <wp:inline distT="0" distB="0" distL="0" distR="0">
+                                  <wp:extent cx="1458595" cy="1452880"/>
+                                  <wp:effectExtent l="0" t="0" r="0" b="0"/>
+                                  <wp:docPr id="4" name="Image 17" descr=""/>
+                                  <wp:cNvGraphicFramePr>
+                                    <a:graphicFrameLocks xmlns:a="http://schemas.openxmlformats.org/drawingml/2006/main" noChangeAspect="1"/>
+                                  </wp:cNvGraphicFramePr>
+                                  <a:graphic xmlns:a="http://schemas.openxmlformats.org/drawingml/2006/main">
+                                    <a:graphicData uri="http://schemas.openxmlformats.org/drawingml/2006/picture">
+                                      <pic:pic xmlns:pic="http://schemas.openxmlformats.org/drawingml/2006/picture">
+                                        <pic:nvPicPr>
+                                          <pic:cNvPr id="4" name="Image 17" descr=""/>
+                                          <pic:cNvPicPr>
+                                            <a:picLocks noChangeAspect="1" noChangeArrowheads="1"/>
+                                          </pic:cNvPicPr>
+                                        </pic:nvPicPr>
+                                        <pic:blipFill>
+                                          <a:blip r:embed="rId3"/>
+                                          <a:stretch>
+                                            <a:fillRect/>
+                                          </a:stretch>
+                                        </pic:blipFill>
+                                        <pic:spPr bwMode="auto">
+                                          <a:xfrm>
+                                            <a:off x="0" y="0"/>
+                                            <a:ext cx="1458595" cy="1452880"/>
+                                          </a:xfrm>
+                                          <a:prstGeom prst="rect">
+                                            <a:avLst/>
+                                          </a:prstGeom>
+                                        </pic:spPr>
+                                      </pic:pic>
+                                    </a:graphicData>
+                                  </a:graphic>
+                                </wp:inline>
+                              </w:drawing>
+                            </w:r>
+                          </w:p>
+                        </w:txbxContent>
+                      </wps:txbx>
+                      <wps:bodyPr>
+                        <a:noAutofit/>
+                      </wps:bodyPr>
+                    </wps:wsp>
+                  </a:graphicData>
+                </a:graphic>
+              </wp:anchor>
+            </w:drawing>
+          </mc:Choice>
+          <mc:Fallback>
+            <w:pict>
+              <v:rect id="shape_0" ID="Zone de texte 19" fillcolor="white" stroked="f" style="position:absolute;margin-left:323.05pt;margin-top:243.95pt;width:129.7pt;height:131.95pt;mso-wrap-style:square;v-text-anchor:top;mso-position-horizontal:right;mso-position-horizontal-relative:margin">
+                <v:fill o:detectmouseclick="t" type="solid" color2="black"/>
+                <v:stroke color="#3465a4" weight="6480" joinstyle="round" endcap="flat"/>
+                <v:textbox>
+                  <w:txbxContent>
+                    <w:p>
+                      <w:pPr>
+                        <w:pStyle w:val="Caption1"/>
+                        <w:spacing w:before="0" w:after="200"/>
+                        <w:jc w:val="right"/>
+                        <w:rPr/>
+                      </w:pPr>
+                      <w:r>
+                        <w:rPr/>
+                        <w:t>Fin de manche</w:t>
+                      </w:r>
+                      <w:r>
+                        <w:rPr/>
+                        <w:drawing>
+                          <wp:inline distT="0" distB="0" distL="0" distR="0">
+                            <wp:extent cx="1458595" cy="1452880"/>
+                            <wp:effectExtent l="0" t="0" r="0" b="0"/>
+                            <wp:docPr id="5" name="Image 17" descr=""/>
+                            <wp:cNvGraphicFramePr>
+                              <a:graphicFrameLocks xmlns:a="http://schemas.openxmlformats.org/drawingml/2006/main" noChangeAspect="1"/>
+                            </wp:cNvGraphicFramePr>
+                            <a:graphic xmlns:a="http://schemas.openxmlformats.org/drawingml/2006/main">
+                              <a:graphicData uri="http://schemas.openxmlformats.org/drawingml/2006/picture">
+                                <pic:pic xmlns:pic="http://schemas.openxmlformats.org/drawingml/2006/picture">
+                                  <pic:nvPicPr>
+                                    <pic:cNvPr id="5" name="Image 17" descr=""/>
+                                    <pic:cNvPicPr>
+                                      <a:picLocks noChangeAspect="1" noChangeArrowheads="1"/>
+                                    </pic:cNvPicPr>
+                                  </pic:nvPicPr>
+                                  <pic:blipFill>
+                                    <a:blip r:embed="rId3"/>
+                                    <a:stretch>
+                                      <a:fillRect/>
+                                    </a:stretch>
+                                  </pic:blipFill>
+                                  <pic:spPr bwMode="auto">
+                                    <a:xfrm>
+                                      <a:off x="0" y="0"/>
+                                      <a:ext cx="1458595" cy="1452880"/>
+                                    </a:xfrm>
+                                    <a:prstGeom prst="rect">
+                                      <a:avLst/>
+                                    </a:prstGeom>
+                                  </pic:spPr>
+                                </pic:pic>
+                              </a:graphicData>
+                            </a:graphic>
+                          </wp:inline>
+                        </w:drawing>
+                      </w:r>
+                    </w:p>
+                  </w:txbxContent>
+                </v:textbox>
+                <w10:wrap type="none"/>
+              </v:rect>
+            </w:pict>
+          </mc:Fallback>
+        </mc:AlternateContent>
+        <mc:AlternateContent>
+          <mc:Choice Requires="wps">
+            <w:drawing>
+              <wp:anchor behindDoc="0" distT="0" distB="0" distL="0" distR="0" simplePos="0" locked="0" layoutInCell="0" allowOverlap="1" relativeHeight="8">
+                <wp:simplePos x="0" y="0"/>
+                <wp:positionH relativeFrom="margin">
+                  <wp:align>right</wp:align>
+                </wp:positionH>
+                <wp:positionV relativeFrom="paragraph">
+                  <wp:posOffset>5080000</wp:posOffset>
+                </wp:positionV>
+                <wp:extent cx="1553210" cy="2267585"/>
+                <wp:effectExtent l="0" t="0" r="9525" b="0"/>
+                <wp:wrapNone/>
+                <wp:docPr id="6" name="Zone de texte 20"/>
+                <a:graphic xmlns:a="http://schemas.openxmlformats.org/drawingml/2006/main">
+                  <a:graphicData uri="http://schemas.microsoft.com/office/word/2010/wordprocessingShape">
+                    <wps:wsp>
+                      <wps:cNvSpPr/>
+                      <wps:spPr>
+                        <a:xfrm>
+                          <a:off x="0" y="0"/>
+                          <a:ext cx="1552680" cy="2266920"/>
+                        </a:xfrm>
+                        <a:prstGeom prst="rect">
+                          <a:avLst/>
+                        </a:prstGeom>
+                        <a:solidFill>
+                          <a:schemeClr val="lt1"/>
+                        </a:solidFill>
+                        <a:ln w="6350">
+                          <a:noFill/>
+                        </a:ln>
+                      </wps:spPr>
+                      <wps:style>
+                        <a:lnRef idx="0"/>
+                        <a:fillRef idx="0"/>
+                        <a:effectRef idx="0"/>
+                        <a:fontRef idx="minor"/>
+                      </wps:style>
+                      <wps:txbx>
+                        <w:txbxContent>
+                          <w:p>
+                            <w:pPr>
+                              <w:pStyle w:val="FrameContents"/>
+                              <w:spacing w:before="0" w:after="160"/>
                               <w:jc w:val="right"/>
                               <w:rPr>
+                                <w:i/>
                                 <w:i/>
                                 <w:iCs/>
                                 <w:color w:val="44546A" w:themeColor="text2"/>
@@ -294,19 +421,12 @@
                               <w:t>Fin de partie</w:t>
                             </w:r>
                             <w:r>
-                              <w:rPr>
-                                <w:i/>
-                                <w:iCs/>
-                                <w:noProof/>
-                                <w:color w:val="44546A" w:themeColor="text2"/>
-                                <w:sz w:val="18"/>
-                                <w:szCs w:val="18"/>
-                              </w:rPr>
+                              <w:rPr/>
                               <w:drawing>
                                 <wp:inline distT="0" distB="0" distL="0" distR="0">
-                                  <wp:extent cx="1162050" cy="2056839"/>
-                                  <wp:effectExtent l="0" t="0" r="0" b="635"/>
-                                  <wp:docPr id="21" name="Image 21"/>
+                                  <wp:extent cx="1162050" cy="2056765"/>
+                                  <wp:effectExtent l="0" t="0" r="0" b="0"/>
+                                  <wp:docPr id="8" name="Image 21" descr=""/>
                                   <wp:cNvGraphicFramePr>
                                     <a:graphicFrameLocks xmlns:a="http://schemas.openxmlformats.org/drawingml/2006/main" noChangeAspect="1"/>
                                   </wp:cNvGraphicFramePr>
@@ -314,36 +434,26 @@
                                     <a:graphicData uri="http://schemas.openxmlformats.org/drawingml/2006/picture">
                                       <pic:pic xmlns:pic="http://schemas.openxmlformats.org/drawingml/2006/picture">
                                         <pic:nvPicPr>
-                                          <pic:cNvPr id="21" name="EndGame.png"/>
-                                          <pic:cNvPicPr/>
+                                          <pic:cNvPr id="8" name="Image 21" descr=""/>
+                                          <pic:cNvPicPr>
+                                            <a:picLocks noChangeAspect="1" noChangeArrowheads="1"/>
+                                          </pic:cNvPicPr>
                                         </pic:nvPicPr>
-                                        <pic:blipFill rotWithShape="1">
-                                          <a:blip r:embed="rId6">
-                                            <a:extLst>
-                                              <a:ext uri="{28A0092B-C50C-407E-A947-70E740481C1C}">
-                                                <a14:useLocalDpi xmlns:a14="http://schemas.microsoft.com/office/drawing/2010/main" val="0"/>
-                                              </a:ext>
-                                            </a:extLst>
-                                          </a:blip>
-                                          <a:srcRect r="43882"/>
-                                          <a:stretch/>
+                                        <pic:blipFill>
+                                          <a:blip r:embed="rId4"/>
+                                          <a:srcRect l="0" t="0" r="43888" b="0"/>
+                                          <a:stretch>
+                                            <a:fillRect/>
+                                          </a:stretch>
                                         </pic:blipFill>
                                         <pic:spPr bwMode="auto">
                                           <a:xfrm>
                                             <a:off x="0" y="0"/>
-                                            <a:ext cx="1269906" cy="2247744"/>
+                                            <a:ext cx="1162050" cy="2056765"/>
                                           </a:xfrm>
                                           <a:prstGeom prst="rect">
                                             <a:avLst/>
                                           </a:prstGeom>
-                                          <a:ln>
-                                            <a:noFill/>
-                                          </a:ln>
-                                          <a:extLst>
-                                            <a:ext uri="{53640926-AAD7-44D8-BBD7-CCE9431645EC}">
-                                              <a14:shadowObscured xmlns:a14="http://schemas.microsoft.com/office/drawing/2010/main"/>
-                                            </a:ext>
-                                          </a:extLst>
                                         </pic:spPr>
                                       </pic:pic>
                                     </a:graphicData>
@@ -354,37 +464,29 @@
                           </w:p>
                         </w:txbxContent>
                       </wps:txbx>
-                      <wps:bodyPr rot="0" spcFirstLastPara="0" vertOverflow="overflow" horzOverflow="overflow" vert="horz" wrap="square" lIns="91440" tIns="45720" rIns="91440" bIns="45720" numCol="1" spcCol="0" rtlCol="0" fromWordArt="0" anchor="t" anchorCtr="0" forceAA="0" compatLnSpc="1">
-                        <a:prstTxWarp prst="textNoShape">
-                          <a:avLst/>
-                        </a:prstTxWarp>
+                      <wps:bodyPr>
                         <a:noAutofit/>
                       </wps:bodyPr>
                     </wps:wsp>
                   </a:graphicData>
                 </a:graphic>
-                <wp14:sizeRelH relativeFrom="margin">
-                  <wp14:pctWidth>0</wp14:pctWidth>
-                </wp14:sizeRelH>
-                <wp14:sizeRelV relativeFrom="margin">
-                  <wp14:pctHeight>0</wp14:pctHeight>
-                </wp14:sizeRelV>
               </wp:anchor>
             </w:drawing>
           </mc:Choice>
           <mc:Fallback>
             <w:pict>
-              <v:shapetype id="_x0000_t202" coordsize="21600,21600" o:spt="202" path="m,l,21600r21600,l21600,xe">
-                <v:stroke joinstyle="miter"/>
-                <v:path gradientshapeok="t" o:connecttype="rect"/>
-              </v:shapetype>
-              <v:shape id="Zone de texte 20" o:spid="_x0000_s1026" type="#_x0000_t202" style="position:absolute;left:0;text-align:left;margin-left:71.05pt;margin-top:400pt;width:122.25pt;height:178.5pt;z-index:251660288;visibility:visible;mso-wrap-style:square;mso-width-percent:0;mso-height-percent:0;mso-wrap-distance-left:9pt;mso-wrap-distance-top:0;mso-wrap-distance-right:9pt;mso-wrap-distance-bottom:0;mso-position-horizontal:right;mso-position-horizontal-relative:margin;mso-position-vertical:absolute;mso-position-vertical-relative:text;mso-width-percent:0;mso-height-percent:0;mso-width-relative:margin;mso-height-relative:margin;v-text-anchor:top" o:gfxdata="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" fillcolor="white [3201]" stroked="f" strokeweight=".5pt">
+              <v:rect id="shape_0" ID="Zone de texte 20" fillcolor="white" stroked="f" style="position:absolute;margin-left:330.55pt;margin-top:400pt;width:122.2pt;height:178.45pt;mso-wrap-style:square;v-text-anchor:top;mso-position-horizontal:right;mso-position-horizontal-relative:margin">
+                <v:fill o:detectmouseclick="t" type="solid" color2="black"/>
+                <v:stroke color="#3465a4" weight="6480" joinstyle="round" endcap="flat"/>
                 <v:textbox>
                   <w:txbxContent>
                     <w:p>
                       <w:pPr>
+                        <w:pStyle w:val="FrameContents"/>
+                        <w:spacing w:before="0" w:after="160"/>
                         <w:jc w:val="right"/>
                         <w:rPr>
+                          <w:i/>
                           <w:i/>
                           <w:iCs/>
                           <w:color w:val="44546A" w:themeColor="text2"/>
@@ -403,19 +505,12 @@
                         <w:t>Fin de partie</w:t>
                       </w:r>
                       <w:r>
-                        <w:rPr>
-                          <w:i/>
-                          <w:iCs/>
-                          <w:noProof/>
-                          <w:color w:val="44546A" w:themeColor="text2"/>
-                          <w:sz w:val="18"/>
-                          <w:szCs w:val="18"/>
-                        </w:rPr>
+                        <w:rPr/>
                         <w:drawing>
                           <wp:inline distT="0" distB="0" distL="0" distR="0">
-                            <wp:extent cx="1162050" cy="2056839"/>
-                            <wp:effectExtent l="0" t="0" r="0" b="635"/>
-                            <wp:docPr id="21" name="Image 21"/>
+                            <wp:extent cx="1162050" cy="2056765"/>
+                            <wp:effectExtent l="0" t="0" r="0" b="0"/>
+                            <wp:docPr id="9" name="Image 21" descr=""/>
                             <wp:cNvGraphicFramePr>
                               <a:graphicFrameLocks xmlns:a="http://schemas.openxmlformats.org/drawingml/2006/main" noChangeAspect="1"/>
                             </wp:cNvGraphicFramePr>
@@ -423,219 +518,22 @@
                               <a:graphicData uri="http://schemas.openxmlformats.org/drawingml/2006/picture">
                                 <pic:pic xmlns:pic="http://schemas.openxmlformats.org/drawingml/2006/picture">
                                   <pic:nvPicPr>
-                                    <pic:cNvPr id="21" name="EndGame.png"/>
-                                    <pic:cNvPicPr/>
+                                    <pic:cNvPr id="9" name="Image 21" descr=""/>
+                                    <pic:cNvPicPr>
+                                      <a:picLocks noChangeAspect="1" noChangeArrowheads="1"/>
+                                    </pic:cNvPicPr>
                                   </pic:nvPicPr>
-                                  <pic:blipFill rotWithShape="1">
-                                    <a:blip r:embed="rId6">
-                                      <a:extLst>
-                                        <a:ext uri="{28A0092B-C50C-407E-A947-70E740481C1C}">
-                                          <a14:useLocalDpi xmlns:a14="http://schemas.microsoft.com/office/drawing/2010/main" val="0"/>
-                                        </a:ext>
-                                      </a:extLst>
-                                    </a:blip>
-                                    <a:srcRect r="43882"/>
-                                    <a:stretch/>
+                                  <pic:blipFill>
+                                    <a:blip r:embed="rId4"/>
+                                    <a:srcRect l="0" t="0" r="43888" b="0"/>
+                                    <a:stretch>
+                                      <a:fillRect/>
+                                    </a:stretch>
                                   </pic:blipFill>
                                   <pic:spPr bwMode="auto">
                                     <a:xfrm>
                                       <a:off x="0" y="0"/>
-                                      <a:ext cx="1269906" cy="2247744"/>
-                                    </a:xfrm>
-                                    <a:prstGeom prst="rect">
-                                      <a:avLst/>
-                                    </a:prstGeom>
-                                    <a:ln>
-                                      <a:noFill/>
-                                    </a:ln>
-                                    <a:extLst>
-                                      <a:ext uri="{53640926-AAD7-44D8-BBD7-CCE9431645EC}">
-                                        <a14:shadowObscured xmlns:a14="http://schemas.microsoft.com/office/drawing/2010/main"/>
-                                      </a:ext>
-                                    </a:extLst>
-                                  </pic:spPr>
-                                </pic:pic>
-                              </a:graphicData>
-                            </a:graphic>
-                          </wp:inline>
-                        </w:drawing>
-                      </w:r>
-                    </w:p>
-                  </w:txbxContent>
-                </v:textbox>
-                <w10:wrap anchorx="margin"/>
-              </v:shape>
-            </w:pict>
-          </mc:Fallback>
-        </mc:AlternateContent>
-      </w:r>
-      <w:r>
-        <w:rPr>
-          <w:noProof/>
-          <w:sz w:val="28"/>
-          <w:szCs w:val="28"/>
-        </w:rPr>
-        <mc:AlternateContent>
-          <mc:Choice Requires="wps">
-            <w:drawing>
-              <wp:anchor distT="0" distB="0" distL="114300" distR="114300" simplePos="0" relativeHeight="251659264" behindDoc="0" locked="0" layoutInCell="1" allowOverlap="1">
-                <wp:simplePos x="0" y="0"/>
-                <wp:positionH relativeFrom="margin">
-                  <wp:align>right</wp:align>
-                </wp:positionH>
-                <wp:positionV relativeFrom="paragraph">
-                  <wp:posOffset>3098165</wp:posOffset>
-                </wp:positionV>
-                <wp:extent cx="1647825" cy="1676400"/>
-                <wp:effectExtent l="0" t="0" r="9525" b="0"/>
-                <wp:wrapNone/>
-                <wp:docPr id="19" name="Zone de texte 19"/>
-                <wp:cNvGraphicFramePr/>
-                <a:graphic xmlns:a="http://schemas.openxmlformats.org/drawingml/2006/main">
-                  <a:graphicData uri="http://schemas.microsoft.com/office/word/2010/wordprocessingShape">
-                    <wps:wsp>
-                      <wps:cNvSpPr txBox="1"/>
-                      <wps:spPr>
-                        <a:xfrm>
-                          <a:off x="0" y="0"/>
-                          <a:ext cx="1647825" cy="1676400"/>
-                        </a:xfrm>
-                        <a:prstGeom prst="rect">
-                          <a:avLst/>
-                        </a:prstGeom>
-                        <a:solidFill>
-                          <a:schemeClr val="lt1"/>
-                        </a:solidFill>
-                        <a:ln w="6350">
-                          <a:noFill/>
-                        </a:ln>
-                      </wps:spPr>
-                      <wps:txbx>
-                        <w:txbxContent>
-                          <w:p>
-                            <w:pPr>
-                              <w:pStyle w:val="Lgende"/>
-                              <w:jc w:val="right"/>
-                            </w:pPr>
-                            <w:r>
-                              <w:t>Fin de manche</w:t>
-                            </w:r>
-                            <w:r>
-                              <w:rPr>
-                                <w:noProof/>
-                                <w:sz w:val="28"/>
-                                <w:szCs w:val="28"/>
-                              </w:rPr>
-                              <w:drawing>
-                                <wp:inline distT="0" distB="0" distL="0" distR="0" wp14:anchorId="7B8EDD7C" wp14:editId="32D3E2AC">
-                                  <wp:extent cx="1458595" cy="1452483"/>
-                                  <wp:effectExtent l="0" t="0" r="8255" b="0"/>
-                                  <wp:docPr id="17" name="Image 17"/>
-                                  <wp:cNvGraphicFramePr>
-                                    <a:graphicFrameLocks xmlns:a="http://schemas.openxmlformats.org/drawingml/2006/main" noChangeAspect="1"/>
-                                  </wp:cNvGraphicFramePr>
-                                  <a:graphic xmlns:a="http://schemas.openxmlformats.org/drawingml/2006/main">
-                                    <a:graphicData uri="http://schemas.openxmlformats.org/drawingml/2006/picture">
-                                      <pic:pic xmlns:pic="http://schemas.openxmlformats.org/drawingml/2006/picture">
-                                        <pic:nvPicPr>
-                                          <pic:cNvPr id="17" name="EndManche.png"/>
-                                          <pic:cNvPicPr/>
-                                        </pic:nvPicPr>
-                                        <pic:blipFill>
-                                          <a:blip r:embed="rId7">
-                                            <a:extLst>
-                                              <a:ext uri="{28A0092B-C50C-407E-A947-70E740481C1C}">
-                                                <a14:useLocalDpi xmlns:a14="http://schemas.microsoft.com/office/drawing/2010/main" val="0"/>
-                                              </a:ext>
-                                            </a:extLst>
-                                          </a:blip>
-                                          <a:stretch>
-                                            <a:fillRect/>
-                                          </a:stretch>
-                                        </pic:blipFill>
-                                        <pic:spPr>
-                                          <a:xfrm>
-                                            <a:off x="0" y="0"/>
-                                            <a:ext cx="1458595" cy="1452483"/>
-                                          </a:xfrm>
-                                          <a:prstGeom prst="rect">
-                                            <a:avLst/>
-                                          </a:prstGeom>
-                                        </pic:spPr>
-                                      </pic:pic>
-                                    </a:graphicData>
-                                  </a:graphic>
-                                </wp:inline>
-                              </w:drawing>
-                            </w:r>
-                          </w:p>
-                        </w:txbxContent>
-                      </wps:txbx>
-                      <wps:bodyPr rot="0" spcFirstLastPara="0" vertOverflow="overflow" horzOverflow="overflow" vert="horz" wrap="square" lIns="91440" tIns="45720" rIns="91440" bIns="45720" numCol="1" spcCol="0" rtlCol="0" fromWordArt="0" anchor="t" anchorCtr="0" forceAA="0" compatLnSpc="1">
-                        <a:prstTxWarp prst="textNoShape">
-                          <a:avLst/>
-                        </a:prstTxWarp>
-                        <a:noAutofit/>
-                      </wps:bodyPr>
-                    </wps:wsp>
-                  </a:graphicData>
-                </a:graphic>
-                <wp14:sizeRelV relativeFrom="margin">
-                  <wp14:pctHeight>0</wp14:pctHeight>
-                </wp14:sizeRelV>
-              </wp:anchor>
-            </w:drawing>
-          </mc:Choice>
-          <mc:Fallback>
-            <w:pict>
-              <v:shape id="Zone de texte 19" o:spid="_x0000_s1027" type="#_x0000_t202" style="position:absolute;left:0;text-align:left;margin-left:78.55pt;margin-top:243.95pt;width:129.75pt;height:132pt;z-index:251659264;visibility:visible;mso-wrap-style:square;mso-height-percent:0;mso-wrap-distance-left:9pt;mso-wrap-distance-top:0;mso-wrap-distance-right:9pt;mso-wrap-distance-bottom:0;mso-position-horizontal:right;mso-position-horizontal-relative:margin;mso-position-vertical:absolute;mso-position-vertical-relative:text;mso-height-percent:0;mso-height-relative:margin;v-text-anchor:top" o:gfxdata="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" fillcolor="white [3201]" stroked="f" strokeweight=".5pt">
-                <v:textbox>
-                  <w:txbxContent>
-                    <w:p>
-                      <w:pPr>
-                        <w:pStyle w:val="Lgende"/>
-                        <w:jc w:val="right"/>
-                      </w:pPr>
-                      <w:r>
-                        <w:t>Fin de manche</w:t>
-                      </w:r>
-                      <w:r>
-                        <w:rPr>
-                          <w:noProof/>
-                          <w:sz w:val="28"/>
-                          <w:szCs w:val="28"/>
-                        </w:rPr>
-                        <w:drawing>
-                          <wp:inline distT="0" distB="0" distL="0" distR="0" wp14:anchorId="7B8EDD7C" wp14:editId="32D3E2AC">
-                            <wp:extent cx="1458595" cy="1452483"/>
-                            <wp:effectExtent l="0" t="0" r="8255" b="0"/>
-                            <wp:docPr id="17" name="Image 17"/>
-                            <wp:cNvGraphicFramePr>
-                              <a:graphicFrameLocks xmlns:a="http://schemas.openxmlformats.org/drawingml/2006/main" noChangeAspect="1"/>
-                            </wp:cNvGraphicFramePr>
-                            <a:graphic xmlns:a="http://schemas.openxmlformats.org/drawingml/2006/main">
-                              <a:graphicData uri="http://schemas.openxmlformats.org/drawingml/2006/picture">
-                                <pic:pic xmlns:pic="http://schemas.openxmlformats.org/drawingml/2006/picture">
-                                  <pic:nvPicPr>
-                                    <pic:cNvPr id="17" name="EndManche.png"/>
-                                    <pic:cNvPicPr/>
-                                  </pic:nvPicPr>
-                                  <pic:blipFill>
-                                    <a:blip r:embed="rId7">
-                                      <a:extLst>
-                                        <a:ext uri="{28A0092B-C50C-407E-A947-70E740481C1C}">
-                                          <a14:useLocalDpi xmlns:a14="http://schemas.microsoft.com/office/drawing/2010/main" val="0"/>
-                                        </a:ext>
-                                      </a:extLst>
-                                    </a:blip>
-                                    <a:stretch>
-                                      <a:fillRect/>
-                                    </a:stretch>
-                                  </pic:blipFill>
-                                  <pic:spPr>
-                                    <a:xfrm>
-                                      <a:off x="0" y="0"/>
-                                      <a:ext cx="1458595" cy="1452483"/>
+                                      <a:ext cx="1162050" cy="2056765"/>
                                     </a:xfrm>
                                     <a:prstGeom prst="rect">
                                       <a:avLst/>
@@ -650,34 +548,29 @@
                     </w:p>
                   </w:txbxContent>
                 </v:textbox>
-                <w10:wrap anchorx="margin"/>
-              </v:shape>
+                <w10:wrap type="none"/>
+              </v:rect>
             </w:pict>
           </mc:Fallback>
         </mc:AlternateContent>
       </w:r>
       <w:r>
-        <w:rPr>
-          <w:noProof/>
-          <w:sz w:val="28"/>
-          <w:szCs w:val="28"/>
-        </w:rPr>
+        <w:rPr/>
         <mc:AlternateContent>
           <mc:Choice Requires="wps">
             <w:drawing>
-              <wp:inline distT="0" distB="0" distL="0" distR="0" wp14:anchorId="050E3022" wp14:editId="0C593DEE">
-                <wp:extent cx="2686050" cy="1895475"/>
+              <wp:inline distT="0" distB="9525" distL="0" distR="0" wp14:anchorId="050E3022">
+                <wp:extent cx="2686685" cy="1896110"/>
                 <wp:effectExtent l="0" t="0" r="0" b="9525"/>
-                <wp:docPr id="16" name="Zone de texte 16"/>
-                <wp:cNvGraphicFramePr/>
+                <wp:docPr id="10" name="Shape3"/>
                 <a:graphic xmlns:a="http://schemas.openxmlformats.org/drawingml/2006/main">
                   <a:graphicData uri="http://schemas.microsoft.com/office/word/2010/wordprocessingShape">
                     <wps:wsp>
-                      <wps:cNvSpPr txBox="1"/>
+                      <wps:cNvSpPr/>
                       <wps:spPr>
                         <a:xfrm>
                           <a:off x="0" y="0"/>
-                          <a:ext cx="2686050" cy="1895475"/>
+                          <a:ext cx="2685960" cy="1895400"/>
                         </a:xfrm>
                         <a:prstGeom prst="rect">
                           <a:avLst/>
@@ -689,30 +582,33 @@
                           <a:noFill/>
                         </a:ln>
                       </wps:spPr>
+                      <wps:style>
+                        <a:lnRef idx="0"/>
+                        <a:fillRef idx="0"/>
+                        <a:effectRef idx="0"/>
+                        <a:fontRef idx="minor"/>
+                      </wps:style>
                       <wps:txbx>
                         <w:txbxContent>
                           <w:p>
                             <w:pPr>
-                              <w:pStyle w:val="Lgende"/>
+                              <w:pStyle w:val="Caption1"/>
                               <w:rPr>
                                 <w:sz w:val="28"/>
                                 <w:szCs w:val="28"/>
                               </w:rPr>
                             </w:pPr>
                             <w:r>
+                              <w:rPr/>
                               <w:t>Écran de début</w:t>
                             </w:r>
                             <w:r>
-                              <w:rPr>
-                                <w:noProof/>
-                                <w:sz w:val="28"/>
-                                <w:szCs w:val="28"/>
-                              </w:rPr>
+                              <w:rPr/>
                               <w:drawing>
-                                <wp:inline distT="0" distB="0" distL="0" distR="0" wp14:anchorId="1B6F166A" wp14:editId="0FBBB16F">
-                                  <wp:extent cx="2535209" cy="1592580"/>
-                                  <wp:effectExtent l="0" t="0" r="0" b="7620"/>
-                                  <wp:docPr id="7" name="Image 7"/>
+                                <wp:inline distT="0" distB="0" distL="0" distR="0">
+                                  <wp:extent cx="2534920" cy="1592580"/>
+                                  <wp:effectExtent l="0" t="0" r="0" b="0"/>
+                                  <wp:docPr id="12" name="Image 7" descr=""/>
                                   <wp:cNvGraphicFramePr>
                                     <a:graphicFrameLocks xmlns:a="http://schemas.openxmlformats.org/drawingml/2006/main" noChangeAspect="1"/>
                                   </wp:cNvGraphicFramePr>
@@ -720,224 +616,22 @@
                                     <a:graphicData uri="http://schemas.openxmlformats.org/drawingml/2006/picture">
                                       <pic:pic xmlns:pic="http://schemas.openxmlformats.org/drawingml/2006/picture">
                                         <pic:nvPicPr>
-                                          <pic:cNvPr id="7" name="MainScreen.png"/>
-                                          <pic:cNvPicPr/>
+                                          <pic:cNvPr id="12" name="Image 7" descr=""/>
+                                          <pic:cNvPicPr>
+                                            <a:picLocks noChangeAspect="1" noChangeArrowheads="1"/>
+                                          </pic:cNvPicPr>
                                         </pic:nvPicPr>
-                                        <pic:blipFill rotWithShape="1">
-                                          <a:blip r:embed="rId8">
-                                            <a:extLst>
-                                              <a:ext uri="{28A0092B-C50C-407E-A947-70E740481C1C}">
-                                                <a14:useLocalDpi xmlns:a14="http://schemas.microsoft.com/office/drawing/2010/main" val="0"/>
-                                              </a:ext>
-                                            </a:extLst>
-                                          </a:blip>
-                                          <a:srcRect b="37819"/>
-                                          <a:stretch/>
+                                        <pic:blipFill>
+                                          <a:blip r:embed="rId5"/>
+                                          <a:srcRect l="0" t="0" r="0" b="37826"/>
+                                          <a:stretch>
+                                            <a:fillRect/>
+                                          </a:stretch>
                                         </pic:blipFill>
                                         <pic:spPr bwMode="auto">
                                           <a:xfrm>
                                             <a:off x="0" y="0"/>
-                                            <a:ext cx="2556326" cy="1605846"/>
-                                          </a:xfrm>
-                                          <a:prstGeom prst="rect">
-                                            <a:avLst/>
-                                          </a:prstGeom>
-                                          <a:ln>
-                                            <a:noFill/>
-                                          </a:ln>
-                                          <a:extLst>
-                                            <a:ext uri="{53640926-AAD7-44D8-BBD7-CCE9431645EC}">
-                                              <a14:shadowObscured xmlns:a14="http://schemas.microsoft.com/office/drawing/2010/main"/>
-                                            </a:ext>
-                                          </a:extLst>
-                                        </pic:spPr>
-                                      </pic:pic>
-                                    </a:graphicData>
-                                  </a:graphic>
-                                </wp:inline>
-                              </w:drawing>
-                            </w:r>
-                          </w:p>
-                          <w:p/>
-                        </w:txbxContent>
-                      </wps:txbx>
-                      <wps:bodyPr rot="0" spcFirstLastPara="0" vertOverflow="overflow" horzOverflow="overflow" vert="horz" wrap="square" lIns="91440" tIns="45720" rIns="91440" bIns="45720" numCol="1" spcCol="0" rtlCol="0" fromWordArt="0" anchor="t" anchorCtr="0" forceAA="0" compatLnSpc="1">
-                        <a:prstTxWarp prst="textNoShape">
-                          <a:avLst/>
-                        </a:prstTxWarp>
-                        <a:noAutofit/>
-                      </wps:bodyPr>
-                    </wps:wsp>
-                  </a:graphicData>
-                </a:graphic>
-              </wp:inline>
-            </w:drawing>
-          </mc:Choice>
-          <mc:Fallback>
-            <w:pict>
-              <v:shape w14:anchorId="050E3022" id="Zone de texte 16" o:spid="_x0000_s1028" type="#_x0000_t202" style="width:211.5pt;height:149.25pt;visibility:visible;mso-wrap-style:square;mso-left-percent:-10001;mso-top-percent:-10001;mso-position-horizontal:absolute;mso-position-horizontal-relative:char;mso-position-vertical:absolute;mso-position-vertical-relative:line;mso-left-percent:-10001;mso-top-percent:-10001;v-text-anchor:top" o:gfxdata="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" fillcolor="white [3201]" stroked="f" strokeweight=".5pt">
-                <v:textbox>
-                  <w:txbxContent>
-                    <w:p>
-                      <w:pPr>
-                        <w:pStyle w:val="Lgende"/>
-                        <w:rPr>
-                          <w:sz w:val="28"/>
-                          <w:szCs w:val="28"/>
-                        </w:rPr>
-                      </w:pPr>
-                      <w:r>
-                        <w:t>Écran de début</w:t>
-                      </w:r>
-                      <w:r>
-                        <w:rPr>
-                          <w:noProof/>
-                          <w:sz w:val="28"/>
-                          <w:szCs w:val="28"/>
-                        </w:rPr>
-                        <w:drawing>
-                          <wp:inline distT="0" distB="0" distL="0" distR="0" wp14:anchorId="1B6F166A" wp14:editId="0FBBB16F">
-                            <wp:extent cx="2535209" cy="1592580"/>
-                            <wp:effectExtent l="0" t="0" r="0" b="7620"/>
-                            <wp:docPr id="7" name="Image 7"/>
-                            <wp:cNvGraphicFramePr>
-                              <a:graphicFrameLocks xmlns:a="http://schemas.openxmlformats.org/drawingml/2006/main" noChangeAspect="1"/>
-                            </wp:cNvGraphicFramePr>
-                            <a:graphic xmlns:a="http://schemas.openxmlformats.org/drawingml/2006/main">
-                              <a:graphicData uri="http://schemas.openxmlformats.org/drawingml/2006/picture">
-                                <pic:pic xmlns:pic="http://schemas.openxmlformats.org/drawingml/2006/picture">
-                                  <pic:nvPicPr>
-                                    <pic:cNvPr id="7" name="MainScreen.png"/>
-                                    <pic:cNvPicPr/>
-                                  </pic:nvPicPr>
-                                  <pic:blipFill rotWithShape="1">
-                                    <a:blip r:embed="rId8">
-                                      <a:extLst>
-                                        <a:ext uri="{28A0092B-C50C-407E-A947-70E740481C1C}">
-                                          <a14:useLocalDpi xmlns:a14="http://schemas.microsoft.com/office/drawing/2010/main" val="0"/>
-                                        </a:ext>
-                                      </a:extLst>
-                                    </a:blip>
-                                    <a:srcRect b="37819"/>
-                                    <a:stretch/>
-                                  </pic:blipFill>
-                                  <pic:spPr bwMode="auto">
-                                    <a:xfrm>
-                                      <a:off x="0" y="0"/>
-                                      <a:ext cx="2556326" cy="1605846"/>
-                                    </a:xfrm>
-                                    <a:prstGeom prst="rect">
-                                      <a:avLst/>
-                                    </a:prstGeom>
-                                    <a:ln>
-                                      <a:noFill/>
-                                    </a:ln>
-                                    <a:extLst>
-                                      <a:ext uri="{53640926-AAD7-44D8-BBD7-CCE9431645EC}">
-                                        <a14:shadowObscured xmlns:a14="http://schemas.microsoft.com/office/drawing/2010/main"/>
-                                      </a:ext>
-                                    </a:extLst>
-                                  </pic:spPr>
-                                </pic:pic>
-                              </a:graphicData>
-                            </a:graphic>
-                          </wp:inline>
-                        </w:drawing>
-                      </w:r>
-                    </w:p>
-                    <w:p/>
-                  </w:txbxContent>
-                </v:textbox>
-                <w10:anchorlock/>
-              </v:shape>
-            </w:pict>
-          </mc:Fallback>
-        </mc:AlternateContent>
-      </w:r>
-      <w:r>
-        <w:rPr>
-          <w:noProof/>
-          <w:sz w:val="28"/>
-          <w:szCs w:val="28"/>
-        </w:rPr>
-        <mc:AlternateContent>
-          <mc:Choice Requires="wps">
-            <w:drawing>
-              <wp:inline distT="0" distB="0" distL="0" distR="0" wp14:anchorId="58AB20AC" wp14:editId="38114FD6">
-                <wp:extent cx="1800225" cy="1971675"/>
-                <wp:effectExtent l="0" t="0" r="9525" b="9525"/>
-                <wp:docPr id="14" name="Zone de texte 14"/>
-                <wp:cNvGraphicFramePr/>
-                <a:graphic xmlns:a="http://schemas.openxmlformats.org/drawingml/2006/main">
-                  <a:graphicData uri="http://schemas.microsoft.com/office/word/2010/wordprocessingShape">
-                    <wps:wsp>
-                      <wps:cNvSpPr txBox="1"/>
-                      <wps:spPr>
-                        <a:xfrm>
-                          <a:off x="0" y="0"/>
-                          <a:ext cx="1800225" cy="1971675"/>
-                        </a:xfrm>
-                        <a:prstGeom prst="rect">
-                          <a:avLst/>
-                        </a:prstGeom>
-                        <a:solidFill>
-                          <a:schemeClr val="lt1"/>
-                        </a:solidFill>
-                        <a:ln w="6350">
-                          <a:noFill/>
-                        </a:ln>
-                      </wps:spPr>
-                      <wps:txbx>
-                        <w:txbxContent>
-                          <w:p>
-                            <w:pPr>
-                              <w:pStyle w:val="Lgende"/>
-                              <w:jc w:val="right"/>
-                              <w:rPr>
-                                <w:sz w:val="28"/>
-                                <w:szCs w:val="28"/>
-                              </w:rPr>
-                            </w:pPr>
-                            <w:r>
-                              <w:t>Options</w:t>
-                            </w:r>
-                            <w:r>
-                              <w:rPr>
-                                <w:noProof/>
-                                <w:sz w:val="28"/>
-                                <w:szCs w:val="28"/>
-                              </w:rPr>
-                              <w:drawing>
-                                <wp:inline distT="0" distB="0" distL="0" distR="0" wp14:anchorId="2169D9D2" wp14:editId="74D612BF">
-                                  <wp:extent cx="1610995" cy="1625552"/>
-                                  <wp:effectExtent l="0" t="0" r="8255" b="0"/>
-                                  <wp:docPr id="8" name="Image 8"/>
-                                  <wp:cNvGraphicFramePr>
-                                    <a:graphicFrameLocks xmlns:a="http://schemas.openxmlformats.org/drawingml/2006/main" noChangeAspect="1"/>
-                                  </wp:cNvGraphicFramePr>
-                                  <a:graphic xmlns:a="http://schemas.openxmlformats.org/drawingml/2006/main">
-                                    <a:graphicData uri="http://schemas.openxmlformats.org/drawingml/2006/picture">
-                                      <pic:pic xmlns:pic="http://schemas.openxmlformats.org/drawingml/2006/picture">
-                                        <pic:nvPicPr>
-                                          <pic:cNvPr id="8" name="Options.png"/>
-                                          <pic:cNvPicPr/>
-                                        </pic:nvPicPr>
-                                        <pic:blipFill>
-                                          <a:blip r:embed="rId9" cstate="print">
-                                            <a:extLst>
-                                              <a:ext uri="{28A0092B-C50C-407E-A947-70E740481C1C}">
-                                                <a14:useLocalDpi xmlns:a14="http://schemas.microsoft.com/office/drawing/2010/main" val="0"/>
-                                              </a:ext>
-                                            </a:extLst>
-                                          </a:blip>
-                                          <a:stretch>
-                                            <a:fillRect/>
-                                          </a:stretch>
-                                        </pic:blipFill>
-                                        <pic:spPr>
-                                          <a:xfrm>
-                                            <a:off x="0" y="0"/>
-                                            <a:ext cx="1610995" cy="1625552"/>
+                                            <a:ext cx="2534920" cy="1592580"/>
                                           </a:xfrm>
                                           <a:prstGeom prst="rect">
                                             <a:avLst/>
@@ -952,15 +646,17 @@
                           </w:p>
                           <w:p>
                             <w:pPr>
-                              <w:jc w:val="right"/>
+                              <w:pStyle w:val="FrameContents"/>
+                              <w:spacing w:before="0" w:after="160"/>
+                              <w:rPr/>
                             </w:pPr>
+                            <w:r>
+                              <w:rPr/>
+                            </w:r>
                           </w:p>
                         </w:txbxContent>
                       </wps:txbx>
-                      <wps:bodyPr rot="0" spcFirstLastPara="0" vertOverflow="overflow" horzOverflow="overflow" vert="horz" wrap="square" lIns="91440" tIns="45720" rIns="91440" bIns="45720" numCol="1" spcCol="0" rtlCol="0" fromWordArt="0" anchor="t" anchorCtr="0" forceAA="0" compatLnSpc="1">
-                        <a:prstTxWarp prst="textNoShape">
-                          <a:avLst/>
-                        </a:prstTxWarp>
+                      <wps:bodyPr>
                         <a:noAutofit/>
                       </wps:bodyPr>
                     </wps:wsp>
@@ -971,32 +667,30 @@
           </mc:Choice>
           <mc:Fallback>
             <w:pict>
-              <v:shape w14:anchorId="58AB20AC" id="Zone de texte 14" o:spid="_x0000_s1029" type="#_x0000_t202" style="width:141.75pt;height:155.25pt;visibility:visible;mso-wrap-style:square;mso-left-percent:-10001;mso-top-percent:-10001;mso-position-horizontal:absolute;mso-position-horizontal-relative:char;mso-position-vertical:absolute;mso-position-vertical-relative:line;mso-left-percent:-10001;mso-top-percent:-10001;v-text-anchor:top" o:gfxdata="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" fillcolor="white [3201]" stroked="f" strokeweight=".5pt">
+              <v:rect id="shape_0" ID="Shape3" fillcolor="white" stroked="f" style="position:absolute;margin-left:0pt;margin-top:-150.05pt;width:211.45pt;height:149.2pt;mso-wrap-style:square;v-text-anchor:top;mso-position-vertical:top" wp14:anchorId="050E3022">
+                <v:fill o:detectmouseclick="t" type="solid" color2="black"/>
+                <v:stroke color="#3465a4" weight="6480" joinstyle="round" endcap="flat"/>
                 <v:textbox>
                   <w:txbxContent>
                     <w:p>
                       <w:pPr>
-                        <w:pStyle w:val="Lgende"/>
-                        <w:jc w:val="right"/>
+                        <w:pStyle w:val="Caption1"/>
                         <w:rPr>
                           <w:sz w:val="28"/>
                           <w:szCs w:val="28"/>
                         </w:rPr>
                       </w:pPr>
                       <w:r>
-                        <w:t>Options</w:t>
+                        <w:rPr/>
+                        <w:t>Écran de début</w:t>
                       </w:r>
                       <w:r>
-                        <w:rPr>
-                          <w:noProof/>
-                          <w:sz w:val="28"/>
-                          <w:szCs w:val="28"/>
-                        </w:rPr>
+                        <w:rPr/>
                         <w:drawing>
-                          <wp:inline distT="0" distB="0" distL="0" distR="0" wp14:anchorId="2169D9D2" wp14:editId="74D612BF">
-                            <wp:extent cx="1610995" cy="1625552"/>
-                            <wp:effectExtent l="0" t="0" r="8255" b="0"/>
-                            <wp:docPr id="8" name="Image 8"/>
+                          <wp:inline distT="0" distB="0" distL="0" distR="0">
+                            <wp:extent cx="2534920" cy="1592580"/>
+                            <wp:effectExtent l="0" t="0" r="0" b="0"/>
+                            <wp:docPr id="13" name="Image 7" descr=""/>
                             <wp:cNvGraphicFramePr>
                               <a:graphicFrameLocks xmlns:a="http://schemas.openxmlformats.org/drawingml/2006/main" noChangeAspect="1"/>
                             </wp:cNvGraphicFramePr>
@@ -1004,25 +698,22 @@
                               <a:graphicData uri="http://schemas.openxmlformats.org/drawingml/2006/picture">
                                 <pic:pic xmlns:pic="http://schemas.openxmlformats.org/drawingml/2006/picture">
                                   <pic:nvPicPr>
-                                    <pic:cNvPr id="8" name="Options.png"/>
-                                    <pic:cNvPicPr/>
+                                    <pic:cNvPr id="13" name="Image 7" descr=""/>
+                                    <pic:cNvPicPr>
+                                      <a:picLocks noChangeAspect="1" noChangeArrowheads="1"/>
+                                    </pic:cNvPicPr>
                                   </pic:nvPicPr>
                                   <pic:blipFill>
-                                    <a:blip r:embed="rId9" cstate="print">
-                                      <a:extLst>
-                                        <a:ext uri="{28A0092B-C50C-407E-A947-70E740481C1C}">
-                                          <a14:useLocalDpi xmlns:a14="http://schemas.microsoft.com/office/drawing/2010/main" val="0"/>
-                                        </a:ext>
-                                      </a:extLst>
-                                    </a:blip>
+                                    <a:blip r:embed="rId5"/>
+                                    <a:srcRect l="0" t="0" r="0" b="37826"/>
                                     <a:stretch>
                                       <a:fillRect/>
                                     </a:stretch>
                                   </pic:blipFill>
-                                  <pic:spPr>
+                                  <pic:spPr bwMode="auto">
                                     <a:xfrm>
                                       <a:off x="0" y="0"/>
-                                      <a:ext cx="1610995" cy="1625552"/>
+                                      <a:ext cx="2534920" cy="1592580"/>
                                     </a:xfrm>
                                     <a:prstGeom prst="rect">
                                       <a:avLst/>
@@ -1037,40 +728,39 @@
                     </w:p>
                     <w:p>
                       <w:pPr>
-                        <w:jc w:val="right"/>
+                        <w:pStyle w:val="FrameContents"/>
+                        <w:spacing w:before="0" w:after="160"/>
+                        <w:rPr/>
                       </w:pPr>
+                      <w:r>
+                        <w:rPr/>
+                      </w:r>
                     </w:p>
                   </w:txbxContent>
                 </v:textbox>
-                <w10:anchorlock/>
-              </v:shape>
+                <w10:wrap type="square"/>
+              </v:rect>
             </w:pict>
           </mc:Fallback>
         </mc:AlternateContent>
       </w:r>
-      <w:bookmarkStart w:id="0" w:name="_GoBack"/>
       <w:r>
-        <w:rPr>
-          <w:noProof/>
-          <w:sz w:val="28"/>
-          <w:szCs w:val="28"/>
-        </w:rPr>
+        <w:rPr/>
         <mc:AlternateContent>
           <mc:Choice Requires="wps">
             <w:drawing>
-              <wp:inline distT="0" distB="0" distL="0" distR="0" wp14:anchorId="4F86CB28" wp14:editId="012C9E31">
-                <wp:extent cx="1800225" cy="2924175"/>
+              <wp:inline distT="0" distB="9525" distL="0" distR="9525" wp14:anchorId="58AB20AC">
+                <wp:extent cx="1800860" cy="1972310"/>
                 <wp:effectExtent l="0" t="0" r="9525" b="9525"/>
-                <wp:docPr id="11" name="Zone de texte 11"/>
-                <wp:cNvGraphicFramePr/>
+                <wp:docPr id="14" name="Shape4"/>
                 <a:graphic xmlns:a="http://schemas.openxmlformats.org/drawingml/2006/main">
                   <a:graphicData uri="http://schemas.microsoft.com/office/word/2010/wordprocessingShape">
                     <wps:wsp>
-                      <wps:cNvSpPr txBox="1"/>
+                      <wps:cNvSpPr/>
                       <wps:spPr>
                         <a:xfrm>
                           <a:off x="0" y="0"/>
-                          <a:ext cx="1800225" cy="2924175"/>
+                          <a:ext cx="1800360" cy="1971720"/>
                         </a:xfrm>
                         <a:prstGeom prst="rect">
                           <a:avLst/>
@@ -1082,31 +772,34 @@
                           <a:noFill/>
                         </a:ln>
                       </wps:spPr>
+                      <wps:style>
+                        <a:lnRef idx="0"/>
+                        <a:fillRef idx="0"/>
+                        <a:effectRef idx="0"/>
+                        <a:fontRef idx="minor"/>
+                      </wps:style>
                       <wps:txbx>
                         <w:txbxContent>
                           <w:p>
                             <w:pPr>
-                              <w:pStyle w:val="Lgende"/>
-                              <w:jc w:val="both"/>
+                              <w:pStyle w:val="Caption1"/>
+                              <w:jc w:val="right"/>
                               <w:rPr>
                                 <w:sz w:val="28"/>
                                 <w:szCs w:val="28"/>
                               </w:rPr>
                             </w:pPr>
                             <w:r>
-                              <w:t>Début de partie</w:t>
+                              <w:rPr/>
+                              <w:t>Options</w:t>
                             </w:r>
                             <w:r>
-                              <w:rPr>
-                                <w:noProof/>
-                                <w:sz w:val="28"/>
-                                <w:szCs w:val="28"/>
-                              </w:rPr>
+                              <w:rPr/>
                               <w:drawing>
-                                <wp:inline distT="0" distB="0" distL="0" distR="0" wp14:anchorId="5FD0F5FD" wp14:editId="6E79CEB6">
-                                  <wp:extent cx="1562100" cy="2616256"/>
+                                <wp:inline distT="0" distB="0" distL="0" distR="0">
+                                  <wp:extent cx="1610995" cy="1625600"/>
                                   <wp:effectExtent l="0" t="0" r="0" b="0"/>
-                                  <wp:docPr id="9" name="Image 9"/>
+                                  <wp:docPr id="16" name="Image 8" descr=""/>
                                   <wp:cNvGraphicFramePr>
                                     <a:graphicFrameLocks xmlns:a="http://schemas.openxmlformats.org/drawingml/2006/main" noChangeAspect="1"/>
                                   </wp:cNvGraphicFramePr>
@@ -1114,25 +807,21 @@
                                     <a:graphicData uri="http://schemas.openxmlformats.org/drawingml/2006/picture">
                                       <pic:pic xmlns:pic="http://schemas.openxmlformats.org/drawingml/2006/picture">
                                         <pic:nvPicPr>
-                                          <pic:cNvPr id="9" name="GameScreen.png"/>
-                                          <pic:cNvPicPr/>
+                                          <pic:cNvPr id="16" name="Image 8" descr=""/>
+                                          <pic:cNvPicPr>
+                                            <a:picLocks noChangeAspect="1" noChangeArrowheads="1"/>
+                                          </pic:cNvPicPr>
                                         </pic:nvPicPr>
                                         <pic:blipFill>
-                                          <a:blip r:embed="rId10" cstate="print">
-                                            <a:extLst>
-                                              <a:ext uri="{28A0092B-C50C-407E-A947-70E740481C1C}">
-                                                <a14:useLocalDpi xmlns:a14="http://schemas.microsoft.com/office/drawing/2010/main" val="0"/>
-                                              </a:ext>
-                                            </a:extLst>
-                                          </a:blip>
+                                          <a:blip r:embed="rId6"/>
                                           <a:stretch>
                                             <a:fillRect/>
                                           </a:stretch>
                                         </pic:blipFill>
-                                        <pic:spPr>
+                                        <pic:spPr bwMode="auto">
                                           <a:xfrm>
                                             <a:off x="0" y="0"/>
-                                            <a:ext cx="1573856" cy="2635945"/>
+                                            <a:ext cx="1610995" cy="1625600"/>
                                           </a:xfrm>
                                           <a:prstGeom prst="rect">
                                             <a:avLst/>
@@ -1147,15 +836,18 @@
                           </w:p>
                           <w:p>
                             <w:pPr>
-                              <w:jc w:val="both"/>
+                              <w:pStyle w:val="FrameContents"/>
+                              <w:spacing w:before="0" w:after="160"/>
+                              <w:jc w:val="right"/>
+                              <w:rPr/>
                             </w:pPr>
+                            <w:r>
+                              <w:rPr/>
+                            </w:r>
                           </w:p>
                         </w:txbxContent>
                       </wps:txbx>
-                      <wps:bodyPr rot="0" spcFirstLastPara="0" vertOverflow="overflow" horzOverflow="overflow" vert="horz" wrap="square" lIns="91440" tIns="45720" rIns="91440" bIns="45720" numCol="1" spcCol="0" rtlCol="0" fromWordArt="0" anchor="t" anchorCtr="0" forceAA="0" compatLnSpc="1">
-                        <a:prstTxWarp prst="textNoShape">
-                          <a:avLst/>
-                        </a:prstTxWarp>
+                      <wps:bodyPr>
                         <a:noAutofit/>
                       </wps:bodyPr>
                     </wps:wsp>
@@ -1166,32 +858,31 @@
           </mc:Choice>
           <mc:Fallback>
             <w:pict>
-              <v:shape w14:anchorId="4F86CB28" id="Zone de texte 11" o:spid="_x0000_s1030" type="#_x0000_t202" style="width:141.75pt;height:230.25pt;visibility:visible;mso-wrap-style:square;mso-left-percent:-10001;mso-top-percent:-10001;mso-position-horizontal:absolute;mso-position-horizontal-relative:char;mso-position-vertical:absolute;mso-position-vertical-relative:line;mso-left-percent:-10001;mso-top-percent:-10001;v-text-anchor:top" o:gfxdata="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" fillcolor="white [3201]" stroked="f" strokeweight=".5pt">
+              <v:rect id="shape_0" ID="Shape4" fillcolor="white" stroked="f" style="position:absolute;margin-left:0pt;margin-top:-156.05pt;width:141.7pt;height:155.2pt;mso-wrap-style:square;v-text-anchor:top;mso-position-vertical:top" wp14:anchorId="58AB20AC">
+                <v:fill o:detectmouseclick="t" type="solid" color2="black"/>
+                <v:stroke color="#3465a4" weight="6480" joinstyle="round" endcap="flat"/>
                 <v:textbox>
                   <w:txbxContent>
                     <w:p>
                       <w:pPr>
-                        <w:pStyle w:val="Lgende"/>
-                        <w:jc w:val="both"/>
+                        <w:pStyle w:val="Caption1"/>
+                        <w:jc w:val="right"/>
                         <w:rPr>
                           <w:sz w:val="28"/>
                           <w:szCs w:val="28"/>
                         </w:rPr>
                       </w:pPr>
                       <w:r>
-                        <w:t>Début de partie</w:t>
+                        <w:rPr/>
+                        <w:t>Options</w:t>
                       </w:r>
                       <w:r>
-                        <w:rPr>
-                          <w:noProof/>
-                          <w:sz w:val="28"/>
-                          <w:szCs w:val="28"/>
-                        </w:rPr>
+                        <w:rPr/>
                         <w:drawing>
-                          <wp:inline distT="0" distB="0" distL="0" distR="0" wp14:anchorId="5FD0F5FD" wp14:editId="6E79CEB6">
-                            <wp:extent cx="1562100" cy="2616256"/>
+                          <wp:inline distT="0" distB="0" distL="0" distR="0">
+                            <wp:extent cx="1610995" cy="1625600"/>
                             <wp:effectExtent l="0" t="0" r="0" b="0"/>
-                            <wp:docPr id="9" name="Image 9"/>
+                            <wp:docPr id="17" name="Image 8" descr=""/>
                             <wp:cNvGraphicFramePr>
                               <a:graphicFrameLocks xmlns:a="http://schemas.openxmlformats.org/drawingml/2006/main" noChangeAspect="1"/>
                             </wp:cNvGraphicFramePr>
@@ -1199,25 +890,21 @@
                               <a:graphicData uri="http://schemas.openxmlformats.org/drawingml/2006/picture">
                                 <pic:pic xmlns:pic="http://schemas.openxmlformats.org/drawingml/2006/picture">
                                   <pic:nvPicPr>
-                                    <pic:cNvPr id="9" name="GameScreen.png"/>
-                                    <pic:cNvPicPr/>
+                                    <pic:cNvPr id="17" name="Image 8" descr=""/>
+                                    <pic:cNvPicPr>
+                                      <a:picLocks noChangeAspect="1" noChangeArrowheads="1"/>
+                                    </pic:cNvPicPr>
                                   </pic:nvPicPr>
                                   <pic:blipFill>
-                                    <a:blip r:embed="rId10" cstate="print">
-                                      <a:extLst>
-                                        <a:ext uri="{28A0092B-C50C-407E-A947-70E740481C1C}">
-                                          <a14:useLocalDpi xmlns:a14="http://schemas.microsoft.com/office/drawing/2010/main" val="0"/>
-                                        </a:ext>
-                                      </a:extLst>
-                                    </a:blip>
+                                    <a:blip r:embed="rId6"/>
                                     <a:stretch>
                                       <a:fillRect/>
                                     </a:stretch>
                                   </pic:blipFill>
-                                  <pic:spPr>
+                                  <pic:spPr bwMode="auto">
                                     <a:xfrm>
                                       <a:off x="0" y="0"/>
-                                      <a:ext cx="1573856" cy="2635945"/>
+                                      <a:ext cx="1610995" cy="1625600"/>
                                     </a:xfrm>
                                     <a:prstGeom prst="rect">
                                       <a:avLst/>
@@ -1232,40 +919,40 @@
                     </w:p>
                     <w:p>
                       <w:pPr>
-                        <w:jc w:val="both"/>
+                        <w:pStyle w:val="FrameContents"/>
+                        <w:spacing w:before="0" w:after="160"/>
+                        <w:jc w:val="right"/>
+                        <w:rPr/>
                       </w:pPr>
+                      <w:r>
+                        <w:rPr/>
+                      </w:r>
                     </w:p>
                   </w:txbxContent>
                 </v:textbox>
-                <w10:anchorlock/>
-              </v:shape>
+                <w10:wrap type="square"/>
+              </v:rect>
             </w:pict>
           </mc:Fallback>
         </mc:AlternateContent>
       </w:r>
-      <w:bookmarkEnd w:id="0"/>
       <w:r>
-        <w:rPr>
-          <w:noProof/>
-          <w:sz w:val="28"/>
-          <w:szCs w:val="28"/>
-        </w:rPr>
+        <w:rPr/>
         <mc:AlternateContent>
           <mc:Choice Requires="wps">
             <w:drawing>
-              <wp:inline distT="0" distB="0" distL="0" distR="0" wp14:anchorId="73690041" wp14:editId="1E3BBD12">
-                <wp:extent cx="1800225" cy="3952875"/>
+              <wp:inline distT="0" distB="9525" distL="0" distR="9525" wp14:anchorId="4F86CB28">
+                <wp:extent cx="1800860" cy="2924810"/>
                 <wp:effectExtent l="0" t="0" r="9525" b="9525"/>
-                <wp:docPr id="13" name="Zone de texte 13"/>
-                <wp:cNvGraphicFramePr/>
+                <wp:docPr id="18" name="Shape5"/>
                 <a:graphic xmlns:a="http://schemas.openxmlformats.org/drawingml/2006/main">
                   <a:graphicData uri="http://schemas.microsoft.com/office/word/2010/wordprocessingShape">
                     <wps:wsp>
-                      <wps:cNvSpPr txBox="1"/>
+                      <wps:cNvSpPr/>
                       <wps:spPr>
                         <a:xfrm>
                           <a:off x="0" y="0"/>
-                          <a:ext cx="1800225" cy="3952875"/>
+                          <a:ext cx="1800360" cy="2924280"/>
                         </a:xfrm>
                         <a:prstGeom prst="rect">
                           <a:avLst/>
@@ -1277,31 +964,35 @@
                           <a:noFill/>
                         </a:ln>
                       </wps:spPr>
+                      <wps:style>
+                        <a:lnRef idx="0"/>
+                        <a:fillRef idx="0"/>
+                        <a:effectRef idx="0"/>
+                        <a:fontRef idx="minor"/>
+                      </wps:style>
                       <wps:txbx>
                         <w:txbxContent>
                           <w:p>
                             <w:pPr>
-                              <w:pStyle w:val="Lgende"/>
-                              <w:jc w:val="center"/>
+                              <w:pStyle w:val="Caption1"/>
+                              <w:jc w:val="both"/>
                               <w:rPr>
                                 <w:sz w:val="28"/>
                                 <w:szCs w:val="28"/>
                               </w:rPr>
                             </w:pPr>
+                            <w:bookmarkStart w:id="0" w:name="_GoBack"/>
                             <w:r>
-                              <w:t>Manche en cours</w:t>
+                              <w:rPr/>
+                              <w:t>Début de partie</w:t>
                             </w:r>
                             <w:r>
-                              <w:rPr>
-                                <w:noProof/>
-                                <w:sz w:val="28"/>
-                                <w:szCs w:val="28"/>
-                              </w:rPr>
+                              <w:rPr/>
                               <w:drawing>
-                                <wp:inline distT="0" distB="0" distL="0" distR="0" wp14:anchorId="09A7F7F4" wp14:editId="0BE0014B">
-                                  <wp:extent cx="1610995" cy="2697480"/>
-                                  <wp:effectExtent l="0" t="0" r="8255" b="7620"/>
-                                  <wp:docPr id="10" name="Image 10"/>
+                                <wp:inline distT="0" distB="0" distL="0" distR="0">
+                                  <wp:extent cx="1562100" cy="2616200"/>
+                                  <wp:effectExtent l="0" t="0" r="0" b="0"/>
+                                  <wp:docPr id="20" name="Image 9" descr=""/>
                                   <wp:cNvGraphicFramePr>
                                     <a:graphicFrameLocks xmlns:a="http://schemas.openxmlformats.org/drawingml/2006/main" noChangeAspect="1"/>
                                   </wp:cNvGraphicFramePr>
@@ -1309,22 +1000,211 @@
                                     <a:graphicData uri="http://schemas.openxmlformats.org/drawingml/2006/picture">
                                       <pic:pic xmlns:pic="http://schemas.openxmlformats.org/drawingml/2006/picture">
                                         <pic:nvPicPr>
-                                          <pic:cNvPr id="10" name="Running.png"/>
-                                          <pic:cNvPicPr/>
+                                          <pic:cNvPr id="20" name="Image 9" descr=""/>
+                                          <pic:cNvPicPr>
+                                            <a:picLocks noChangeAspect="1" noChangeArrowheads="1"/>
+                                          </pic:cNvPicPr>
                                         </pic:nvPicPr>
                                         <pic:blipFill>
-                                          <a:blip r:embed="rId11" cstate="print">
-                                            <a:extLst>
-                                              <a:ext uri="{28A0092B-C50C-407E-A947-70E740481C1C}">
-                                                <a14:useLocalDpi xmlns:a14="http://schemas.microsoft.com/office/drawing/2010/main" val="0"/>
-                                              </a:ext>
-                                            </a:extLst>
-                                          </a:blip>
+                                          <a:blip r:embed="rId7"/>
                                           <a:stretch>
                                             <a:fillRect/>
                                           </a:stretch>
                                         </pic:blipFill>
-                                        <pic:spPr>
+                                        <pic:spPr bwMode="auto">
+                                          <a:xfrm>
+                                            <a:off x="0" y="0"/>
+                                            <a:ext cx="1562100" cy="2616200"/>
+                                          </a:xfrm>
+                                          <a:prstGeom prst="rect">
+                                            <a:avLst/>
+                                          </a:prstGeom>
+                                        </pic:spPr>
+                                      </pic:pic>
+                                    </a:graphicData>
+                                  </a:graphic>
+                                </wp:inline>
+                              </w:drawing>
+                            </w:r>
+                          </w:p>
+                          <w:p>
+                            <w:pPr>
+                              <w:pStyle w:val="FrameContents"/>
+                              <w:spacing w:before="0" w:after="160"/>
+                              <w:jc w:val="both"/>
+                              <w:rPr/>
+                            </w:pPr>
+                            <w:r>
+                              <w:rPr/>
+                            </w:r>
+                          </w:p>
+                        </w:txbxContent>
+                      </wps:txbx>
+                      <wps:bodyPr>
+                        <a:noAutofit/>
+                      </wps:bodyPr>
+                    </wps:wsp>
+                  </a:graphicData>
+                </a:graphic>
+              </wp:inline>
+            </w:drawing>
+          </mc:Choice>
+          <mc:Fallback>
+            <w:pict>
+              <v:rect id="shape_0" ID="Shape5" fillcolor="white" stroked="f" style="position:absolute;margin-left:0pt;margin-top:-231.05pt;width:141.7pt;height:230.2pt;mso-wrap-style:square;v-text-anchor:top;mso-position-vertical:top" wp14:anchorId="4F86CB28">
+                <v:fill o:detectmouseclick="t" type="solid" color2="black"/>
+                <v:stroke color="#3465a4" weight="6480" joinstyle="round" endcap="flat"/>
+                <v:textbox>
+                  <w:txbxContent>
+                    <w:p>
+                      <w:pPr>
+                        <w:pStyle w:val="Caption1"/>
+                        <w:jc w:val="both"/>
+                        <w:rPr>
+                          <w:sz w:val="28"/>
+                          <w:szCs w:val="28"/>
+                        </w:rPr>
+                      </w:pPr>
+                      <w:r>
+                        <w:rPr/>
+                        <w:t>Début de partie</w:t>
+                      </w:r>
+                      <w:r>
+                        <w:rPr/>
+                        <w:drawing>
+                          <wp:inline distT="0" distB="0" distL="0" distR="0">
+                            <wp:extent cx="1562100" cy="2616200"/>
+                            <wp:effectExtent l="0" t="0" r="0" b="0"/>
+                            <wp:docPr id="21" name="Image 9" descr=""/>
+                            <wp:cNvGraphicFramePr>
+                              <a:graphicFrameLocks xmlns:a="http://schemas.openxmlformats.org/drawingml/2006/main" noChangeAspect="1"/>
+                            </wp:cNvGraphicFramePr>
+                            <a:graphic xmlns:a="http://schemas.openxmlformats.org/drawingml/2006/main">
+                              <a:graphicData uri="http://schemas.openxmlformats.org/drawingml/2006/picture">
+                                <pic:pic xmlns:pic="http://schemas.openxmlformats.org/drawingml/2006/picture">
+                                  <pic:nvPicPr>
+                                    <pic:cNvPr id="21" name="Image 9" descr=""/>
+                                    <pic:cNvPicPr>
+                                      <a:picLocks noChangeAspect="1" noChangeArrowheads="1"/>
+                                    </pic:cNvPicPr>
+                                  </pic:nvPicPr>
+                                  <pic:blipFill>
+                                    <a:blip r:embed="rId7"/>
+                                    <a:stretch>
+                                      <a:fillRect/>
+                                    </a:stretch>
+                                  </pic:blipFill>
+                                  <pic:spPr bwMode="auto">
+                                    <a:xfrm>
+                                      <a:off x="0" y="0"/>
+                                      <a:ext cx="1562100" cy="2616200"/>
+                                    </a:xfrm>
+                                    <a:prstGeom prst="rect">
+                                      <a:avLst/>
+                                    </a:prstGeom>
+                                  </pic:spPr>
+                                </pic:pic>
+                              </a:graphicData>
+                            </a:graphic>
+                          </wp:inline>
+                        </w:drawing>
+                      </w:r>
+                    </w:p>
+                    <w:p>
+                      <w:pPr>
+                        <w:pStyle w:val="FrameContents"/>
+                        <w:spacing w:before="0" w:after="160"/>
+                        <w:jc w:val="both"/>
+                        <w:rPr/>
+                      </w:pPr>
+                      <w:r>
+                        <w:rPr/>
+                      </w:r>
+                    </w:p>
+                  </w:txbxContent>
+                </v:textbox>
+                <w10:wrap type="square"/>
+              </v:rect>
+            </w:pict>
+          </mc:Fallback>
+        </mc:AlternateContent>
+      </w:r>
+      <w:r>
+        <w:rPr/>
+        <mc:AlternateContent>
+          <mc:Choice Requires="wps">
+            <w:drawing>
+              <wp:inline distT="0" distB="9525" distL="0" distR="9525" wp14:anchorId="73690041">
+                <wp:extent cx="1800860" cy="3953510"/>
+                <wp:effectExtent l="0" t="0" r="9525" b="9525"/>
+                <wp:docPr id="22" name="Shape6"/>
+                <a:graphic xmlns:a="http://schemas.openxmlformats.org/drawingml/2006/main">
+                  <a:graphicData uri="http://schemas.microsoft.com/office/word/2010/wordprocessingShape">
+                    <wps:wsp>
+                      <wps:cNvSpPr/>
+                      <wps:spPr>
+                        <a:xfrm>
+                          <a:off x="0" y="0"/>
+                          <a:ext cx="1800360" cy="3952800"/>
+                        </a:xfrm>
+                        <a:prstGeom prst="rect">
+                          <a:avLst/>
+                        </a:prstGeom>
+                        <a:solidFill>
+                          <a:schemeClr val="lt1"/>
+                        </a:solidFill>
+                        <a:ln w="6350">
+                          <a:noFill/>
+                        </a:ln>
+                      </wps:spPr>
+                      <wps:style>
+                        <a:lnRef idx="0"/>
+                        <a:fillRef idx="0"/>
+                        <a:effectRef idx="0"/>
+                        <a:fontRef idx="minor"/>
+                      </wps:style>
+                      <wps:txbx>
+                        <w:txbxContent>
+                          <w:p>
+                            <w:pPr>
+                              <w:pStyle w:val="Caption1"/>
+                              <w:jc w:val="center"/>
+                              <w:rPr>
+                                <w:sz w:val="28"/>
+                                <w:szCs w:val="28"/>
+                              </w:rPr>
+                            </w:pPr>
+                            <w:bookmarkEnd w:id="0"/>
+                            <w:r>
+                              <w:rPr/>
+                              <w:t>Manche en cours</w:t>
+                            </w:r>
+                            <w:r>
+                              <w:rPr/>
+                              <w:drawing>
+                                <wp:inline distT="0" distB="0" distL="0" distR="0">
+                                  <wp:extent cx="1610995" cy="2697480"/>
+                                  <wp:effectExtent l="0" t="0" r="0" b="0"/>
+                                  <wp:docPr id="24" name="Image 10" descr=""/>
+                                  <wp:cNvGraphicFramePr>
+                                    <a:graphicFrameLocks xmlns:a="http://schemas.openxmlformats.org/drawingml/2006/main" noChangeAspect="1"/>
+                                  </wp:cNvGraphicFramePr>
+                                  <a:graphic xmlns:a="http://schemas.openxmlformats.org/drawingml/2006/main">
+                                    <a:graphicData uri="http://schemas.openxmlformats.org/drawingml/2006/picture">
+                                      <pic:pic xmlns:pic="http://schemas.openxmlformats.org/drawingml/2006/picture">
+                                        <pic:nvPicPr>
+                                          <pic:cNvPr id="24" name="Image 10" descr=""/>
+                                          <pic:cNvPicPr>
+                                            <a:picLocks noChangeAspect="1" noChangeArrowheads="1"/>
+                                          </pic:cNvPicPr>
+                                        </pic:nvPicPr>
+                                        <pic:blipFill>
+                                          <a:blip r:embed="rId8"/>
+                                          <a:stretch>
+                                            <a:fillRect/>
+                                          </a:stretch>
+                                        </pic:blipFill>
+                                        <pic:spPr bwMode="auto">
                                           <a:xfrm>
                                             <a:off x="0" y="0"/>
                                             <a:ext cx="1610995" cy="2697480"/>
@@ -1342,15 +1222,18 @@
                           </w:p>
                           <w:p>
                             <w:pPr>
+                              <w:pStyle w:val="FrameContents"/>
+                              <w:spacing w:before="0" w:after="160"/>
                               <w:jc w:val="center"/>
+                              <w:rPr/>
                             </w:pPr>
+                            <w:r>
+                              <w:rPr/>
+                            </w:r>
                           </w:p>
                         </w:txbxContent>
                       </wps:txbx>
-                      <wps:bodyPr rot="0" spcFirstLastPara="0" vertOverflow="overflow" horzOverflow="overflow" vert="horz" wrap="square" lIns="91440" tIns="45720" rIns="91440" bIns="45720" numCol="1" spcCol="0" rtlCol="0" fromWordArt="0" anchor="t" anchorCtr="0" forceAA="0" compatLnSpc="1">
-                        <a:prstTxWarp prst="textNoShape">
-                          <a:avLst/>
-                        </a:prstTxWarp>
+                      <wps:bodyPr>
                         <a:noAutofit/>
                       </wps:bodyPr>
                     </wps:wsp>
@@ -1361,12 +1244,14 @@
           </mc:Choice>
           <mc:Fallback>
             <w:pict>
-              <v:shape w14:anchorId="73690041" id="Zone de texte 13" o:spid="_x0000_s1031" type="#_x0000_t202" style="width:141.75pt;height:311.25pt;visibility:visible;mso-wrap-style:square;mso-left-percent:-10001;mso-top-percent:-10001;mso-position-horizontal:absolute;mso-position-horizontal-relative:char;mso-position-vertical:absolute;mso-position-vertical-relative:line;mso-left-percent:-10001;mso-top-percent:-10001;v-text-anchor:top" o:gfxdata="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" fillcolor="white [3201]" stroked="f" strokeweight=".5pt">
+              <v:rect id="shape_0" ID="Shape6" fillcolor="white" stroked="f" style="position:absolute;margin-left:0pt;margin-top:-312.05pt;width:141.7pt;height:311.2pt;mso-wrap-style:square;v-text-anchor:top;mso-position-vertical:top" wp14:anchorId="73690041">
+                <v:fill o:detectmouseclick="t" type="solid" color2="black"/>
+                <v:stroke color="#3465a4" weight="6480" joinstyle="round" endcap="flat"/>
                 <v:textbox>
                   <w:txbxContent>
                     <w:p>
                       <w:pPr>
-                        <w:pStyle w:val="Lgende"/>
+                        <w:pStyle w:val="Caption1"/>
                         <w:jc w:val="center"/>
                         <w:rPr>
                           <w:sz w:val="28"/>
@@ -1374,19 +1259,16 @@
                         </w:rPr>
                       </w:pPr>
                       <w:r>
+                        <w:rPr/>
                         <w:t>Manche en cours</w:t>
                       </w:r>
                       <w:r>
-                        <w:rPr>
-                          <w:noProof/>
-                          <w:sz w:val="28"/>
-                          <w:szCs w:val="28"/>
-                        </w:rPr>
+                        <w:rPr/>
                         <w:drawing>
-                          <wp:inline distT="0" distB="0" distL="0" distR="0" wp14:anchorId="09A7F7F4" wp14:editId="0BE0014B">
+                          <wp:inline distT="0" distB="0" distL="0" distR="0">
                             <wp:extent cx="1610995" cy="2697480"/>
-                            <wp:effectExtent l="0" t="0" r="8255" b="7620"/>
-                            <wp:docPr id="10" name="Image 10"/>
+                            <wp:effectExtent l="0" t="0" r="0" b="0"/>
+                            <wp:docPr id="25" name="Image 10" descr=""/>
                             <wp:cNvGraphicFramePr>
                               <a:graphicFrameLocks xmlns:a="http://schemas.openxmlformats.org/drawingml/2006/main" noChangeAspect="1"/>
                             </wp:cNvGraphicFramePr>
@@ -1394,22 +1276,18 @@
                               <a:graphicData uri="http://schemas.openxmlformats.org/drawingml/2006/picture">
                                 <pic:pic xmlns:pic="http://schemas.openxmlformats.org/drawingml/2006/picture">
                                   <pic:nvPicPr>
-                                    <pic:cNvPr id="10" name="Running.png"/>
-                                    <pic:cNvPicPr/>
+                                    <pic:cNvPr id="25" name="Image 10" descr=""/>
+                                    <pic:cNvPicPr>
+                                      <a:picLocks noChangeAspect="1" noChangeArrowheads="1"/>
+                                    </pic:cNvPicPr>
                                   </pic:nvPicPr>
                                   <pic:blipFill>
-                                    <a:blip r:embed="rId11" cstate="print">
-                                      <a:extLst>
-                                        <a:ext uri="{28A0092B-C50C-407E-A947-70E740481C1C}">
-                                          <a14:useLocalDpi xmlns:a14="http://schemas.microsoft.com/office/drawing/2010/main" val="0"/>
-                                        </a:ext>
-                                      </a:extLst>
-                                    </a:blip>
+                                    <a:blip r:embed="rId8"/>
                                     <a:stretch>
                                       <a:fillRect/>
                                     </a:stretch>
                                   </pic:blipFill>
-                                  <pic:spPr>
+                                  <pic:spPr bwMode="auto">
                                     <a:xfrm>
                                       <a:off x="0" y="0"/>
                                       <a:ext cx="1610995" cy="2697480"/>
@@ -1427,13 +1305,19 @@
                     </w:p>
                     <w:p>
                       <w:pPr>
+                        <w:pStyle w:val="FrameContents"/>
+                        <w:spacing w:before="0" w:after="160"/>
                         <w:jc w:val="center"/>
+                        <w:rPr/>
                       </w:pPr>
+                      <w:r>
+                        <w:rPr/>
+                      </w:r>
                     </w:p>
                   </w:txbxContent>
                 </v:textbox>
-                <w10:anchorlock/>
-              </v:shape>
+                <w10:wrap type="square"/>
+              </v:rect>
             </w:pict>
           </mc:Fallback>
         </mc:AlternateContent>
@@ -1441,25 +1325,37 @@
     </w:p>
     <w:p>
       <w:pPr>
-        <w:pStyle w:val="Paragraphedeliste"/>
-        <w:keepNext/>
-      </w:pPr>
+        <w:pStyle w:val="ListParagraph"/>
+        <w:keepNext w:val="true"/>
+        <w:rPr/>
+      </w:pPr>
+      <w:r>
+        <w:rPr/>
+      </w:r>
     </w:p>
     <w:p>
       <w:pPr>
-        <w:pStyle w:val="Paragraphedeliste"/>
-        <w:keepNext/>
-      </w:pPr>
+        <w:pStyle w:val="ListParagraph"/>
+        <w:keepNext w:val="true"/>
+        <w:rPr/>
+      </w:pPr>
+      <w:r>
+        <w:rPr/>
+      </w:r>
     </w:p>
     <w:p>
       <w:pPr>
-        <w:pStyle w:val="Paragraphedeliste"/>
-        <w:keepNext/>
-      </w:pPr>
+        <w:pStyle w:val="ListParagraph"/>
+        <w:keepNext w:val="true"/>
+        <w:rPr/>
+      </w:pPr>
+      <w:r>
+        <w:rPr/>
+      </w:r>
     </w:p>
     <w:p>
       <w:pPr>
-        <w:pStyle w:val="Paragraphedeliste"/>
+        <w:pStyle w:val="ListParagraph"/>
         <w:numPr>
           <w:ilvl w:val="0"/>
           <w:numId w:val="1"/>
@@ -1477,26 +1373,215 @@
         <w:t>Abandon de l’utilisation d’une façade</w:t>
       </w:r>
     </w:p>
+    <w:p>
+      <w:pPr>
+        <w:pStyle w:val="ListParagraph"/>
+        <w:rPr>
+          <w:sz w:val="28"/>
+          <w:szCs w:val="28"/>
+        </w:rPr>
+      </w:pPr>
+      <w:r>
+        <w:rPr/>
+      </w:r>
+    </w:p>
+    <w:p>
+      <w:pPr>
+        <w:pStyle w:val="ListParagraph"/>
+        <w:rPr>
+          <w:sz w:val="28"/>
+          <w:szCs w:val="28"/>
+        </w:rPr>
+      </w:pPr>
+      <w:r>
+        <w:rPr/>
+      </w:r>
+    </w:p>
+    <w:p>
+      <w:pPr>
+        <w:pStyle w:val="ListParagraph"/>
+        <w:rPr>
+          <w:sz w:val="28"/>
+          <w:szCs w:val="28"/>
+        </w:rPr>
+      </w:pPr>
+      <w:r>
+        <w:rPr/>
+      </w:r>
+    </w:p>
+    <w:p>
+      <w:pPr>
+        <w:pStyle w:val="ListParagraph"/>
+        <w:spacing w:before="0" w:after="160"/>
+        <w:contextualSpacing/>
+        <w:rPr>
+          <w:sz w:val="28"/>
+          <w:szCs w:val="28"/>
+        </w:rPr>
+      </w:pPr>
+      <w:r>
+        <w:rPr>
+          <w:sz w:val="28"/>
+          <w:szCs w:val="28"/>
+        </w:rPr>
+        <w:t>Nous pensions aussi adapter l'affichage des indices en mode classique. Dans le cas où une couleur était présente plusieurs fois dans la combinaison, et qu'elle était bien placée une première fois mais pas la deuxième, en raison de l'absence de cette dernière, il faudrait afficher qu'elle est absente et non juste mal placée. Finalement, nous nous sommes dits que ça forcerait à indiquer clairement la couleur bien placée et celle de trop, nous ne l'avons alors pas fait.</w:t>
+      </w:r>
+    </w:p>
     <w:sectPr>
+      <w:type w:val="nextPage"/>
       <w:pgSz w:w="11906" w:h="16838"/>
-      <w:pgMar w:top="1417" w:right="1417" w:bottom="1417" w:left="1417" w:header="708" w:footer="708" w:gutter="0"/>
-      <w:cols w:space="708"/>
-      <w:docGrid w:linePitch="360"/>
+      <w:pgMar w:left="1417" w:right="1417" w:header="0" w:top="1417" w:footer="0" w:bottom="1417" w:gutter="0"/>
+      <w:pgNumType w:fmt="decimal"/>
+      <w:formProt w:val="false"/>
+      <w:textDirection w:val="lrTb"/>
+      <w:docGrid w:type="default" w:linePitch="360" w:charSpace="4096"/>
     </w:sectPr>
   </w:body>
 </w:document>
 </file>
 
 <file path=word/numbering.xml><?xml version="1.0" encoding="utf-8"?>
-<w:numbering xmlns:wpc="http://schemas.microsoft.com/office/word/2010/wordprocessingCanvas" xmlns:cx="http://schemas.microsoft.com/office/drawing/2014/chartex" xmlns:cx1="http://schemas.microsoft.com/office/drawing/2015/9/8/chartex" xmlns:cx2="http://schemas.microsoft.com/office/drawing/2015/10/21/chartex" xmlns:cx3="http://schemas.microsoft.com/office/drawing/2016/5/9/chartex" xmlns:cx4="http://schemas.microsoft.com/office/drawing/2016/5/10/chartex" xmlns:cx5="http://schemas.microsoft.com/office/drawing/2016/5/11/chartex" xmlns:cx6="http://schemas.microsoft.com/office/drawing/2016/5/12/chartex" xmlns:cx7="http://schemas.microsoft.com/office/drawing/2016/5/13/chartex" xmlns:cx8="http://schemas.microsoft.com/office/drawing/2016/5/14/chartex" xmlns:mc="http://schemas.openxmlformats.org/markup-compatibility/2006" xmlns:aink="http://schemas.microsoft.com/office/drawing/2016/ink" xmlns:am3d="http://schemas.microsoft.com/office/drawing/2017/model3d" xmlns:o="urn:schemas-microsoft-com:office:office" xmlns:r="http://schemas.openxmlformats.org/officeDocument/2006/relationships" xmlns:m="http://schemas.openxmlformats.org/officeDocument/2006/math" xmlns:v="urn:schemas-microsoft-com:vml" xmlns:wp14="http://schemas.microsoft.com/office/word/2010/wordprocessingDrawing" xmlns:wp="http://schemas.openxmlformats.org/drawingml/2006/wordprocessingDrawing" xmlns:w10="urn:schemas-microsoft-com:office:word" xmlns:w="http://schemas.openxmlformats.org/wordprocessingml/2006/main" xmlns:w14="http://schemas.microsoft.com/office/word/2010/wordml" xmlns:w15="http://schemas.microsoft.com/office/word/2012/wordml" xmlns:w16cid="http://schemas.microsoft.com/office/word/2016/wordml/cid" xmlns:w16se="http://schemas.microsoft.com/office/word/2015/wordml/symex" xmlns:wpg="http://schemas.microsoft.com/office/word/2010/wordprocessingGroup" xmlns:wpi="http://schemas.microsoft.com/office/word/2010/wordprocessingInk" xmlns:wne="http://schemas.microsoft.com/office/word/2006/wordml" xmlns:wps="http://schemas.microsoft.com/office/word/2010/wordprocessingShape" mc:Ignorable="w14 w15 w16se w16cid wp14">
-  <w:abstractNum w:abstractNumId="0" w15:restartNumberingAfterBreak="0">
-    <w:nsid w:val="FFFFFF89"/>
-    <w:multiLevelType w:val="singleLevel"/>
-    <w:tmpl w:val="D646DCFE"/>
+<w:numbering xmlns:w="http://schemas.openxmlformats.org/wordprocessingml/2006/main" xmlns:o="urn:schemas-microsoft-com:office:office" xmlns:r="http://schemas.openxmlformats.org/officeDocument/2006/relationships" xmlns:v="urn:schemas-microsoft-com:vml" xmlns:mc="http://schemas.openxmlformats.org/markup-compatibility/2006" xmlns:w14="http://schemas.microsoft.com/office/word/2010/wordml" mc:Ignorable="w14">
+  <w:abstractNum w:abstractNumId="1">
+    <w:lvl w:ilvl="0">
+      <w:numFmt w:val="bullet"/>
+      <w:lvlText w:val="-"/>
+      <w:lvlJc w:val="left"/>
+      <w:pPr>
+        <w:tabs>
+          <w:tab w:val="num" w:pos="0"/>
+        </w:tabs>
+        <w:ind w:left="720" w:hanging="360"/>
+      </w:pPr>
+      <w:rPr>
+        <w:rFonts w:ascii="Calibri" w:hAnsi="Calibri" w:cs="Calibri" w:hint="default"/>
+      </w:rPr>
+    </w:lvl>
+    <w:lvl w:ilvl="1">
+      <w:start w:val="1"/>
+      <w:numFmt w:val="bullet"/>
+      <w:lvlText w:val="o"/>
+      <w:lvlJc w:val="left"/>
+      <w:pPr>
+        <w:tabs>
+          <w:tab w:val="num" w:pos="0"/>
+        </w:tabs>
+        <w:ind w:left="1440" w:hanging="360"/>
+      </w:pPr>
+      <w:rPr>
+        <w:rFonts w:ascii="Courier New" w:hAnsi="Courier New" w:cs="Courier New" w:hint="default"/>
+      </w:rPr>
+    </w:lvl>
+    <w:lvl w:ilvl="2">
+      <w:start w:val="1"/>
+      <w:numFmt w:val="bullet"/>
+      <w:lvlText w:val=""/>
+      <w:lvlJc w:val="left"/>
+      <w:pPr>
+        <w:tabs>
+          <w:tab w:val="num" w:pos="0"/>
+        </w:tabs>
+        <w:ind w:left="2160" w:hanging="360"/>
+      </w:pPr>
+      <w:rPr>
+        <w:rFonts w:ascii="Wingdings" w:hAnsi="Wingdings" w:cs="Wingdings" w:hint="default"/>
+      </w:rPr>
+    </w:lvl>
+    <w:lvl w:ilvl="3">
+      <w:start w:val="1"/>
+      <w:numFmt w:val="bullet"/>
+      <w:lvlText w:val=""/>
+      <w:lvlJc w:val="left"/>
+      <w:pPr>
+        <w:tabs>
+          <w:tab w:val="num" w:pos="0"/>
+        </w:tabs>
+        <w:ind w:left="2880" w:hanging="360"/>
+      </w:pPr>
+      <w:rPr>
+        <w:rFonts w:ascii="Symbol" w:hAnsi="Symbol" w:cs="Symbol" w:hint="default"/>
+      </w:rPr>
+    </w:lvl>
+    <w:lvl w:ilvl="4">
+      <w:start w:val="1"/>
+      <w:numFmt w:val="bullet"/>
+      <w:lvlText w:val="o"/>
+      <w:lvlJc w:val="left"/>
+      <w:pPr>
+        <w:tabs>
+          <w:tab w:val="num" w:pos="0"/>
+        </w:tabs>
+        <w:ind w:left="3600" w:hanging="360"/>
+      </w:pPr>
+      <w:rPr>
+        <w:rFonts w:ascii="Courier New" w:hAnsi="Courier New" w:cs="Courier New" w:hint="default"/>
+      </w:rPr>
+    </w:lvl>
+    <w:lvl w:ilvl="5">
+      <w:start w:val="1"/>
+      <w:numFmt w:val="bullet"/>
+      <w:lvlText w:val=""/>
+      <w:lvlJc w:val="left"/>
+      <w:pPr>
+        <w:tabs>
+          <w:tab w:val="num" w:pos="0"/>
+        </w:tabs>
+        <w:ind w:left="4320" w:hanging="360"/>
+      </w:pPr>
+      <w:rPr>
+        <w:rFonts w:ascii="Wingdings" w:hAnsi="Wingdings" w:cs="Wingdings" w:hint="default"/>
+      </w:rPr>
+    </w:lvl>
+    <w:lvl w:ilvl="6">
+      <w:start w:val="1"/>
+      <w:numFmt w:val="bullet"/>
+      <w:lvlText w:val=""/>
+      <w:lvlJc w:val="left"/>
+      <w:pPr>
+        <w:tabs>
+          <w:tab w:val="num" w:pos="0"/>
+        </w:tabs>
+        <w:ind w:left="5040" w:hanging="360"/>
+      </w:pPr>
+      <w:rPr>
+        <w:rFonts w:ascii="Symbol" w:hAnsi="Symbol" w:cs="Symbol" w:hint="default"/>
+      </w:rPr>
+    </w:lvl>
+    <w:lvl w:ilvl="7">
+      <w:start w:val="1"/>
+      <w:numFmt w:val="bullet"/>
+      <w:lvlText w:val="o"/>
+      <w:lvlJc w:val="left"/>
+      <w:pPr>
+        <w:tabs>
+          <w:tab w:val="num" w:pos="0"/>
+        </w:tabs>
+        <w:ind w:left="5760" w:hanging="360"/>
+      </w:pPr>
+      <w:rPr>
+        <w:rFonts w:ascii="Courier New" w:hAnsi="Courier New" w:cs="Courier New" w:hint="default"/>
+      </w:rPr>
+    </w:lvl>
+    <w:lvl w:ilvl="8">
+      <w:start w:val="1"/>
+      <w:numFmt w:val="bullet"/>
+      <w:lvlText w:val=""/>
+      <w:lvlJc w:val="left"/>
+      <w:pPr>
+        <w:tabs>
+          <w:tab w:val="num" w:pos="0"/>
+        </w:tabs>
+        <w:ind w:left="6480" w:hanging="360"/>
+      </w:pPr>
+      <w:rPr>
+        <w:rFonts w:ascii="Wingdings" w:hAnsi="Wingdings" w:cs="Wingdings" w:hint="default"/>
+      </w:rPr>
+    </w:lvl>
+  </w:abstractNum>
+  <w:abstractNum w:abstractNumId="2">
     <w:lvl w:ilvl="0">
       <w:start w:val="1"/>
       <w:numFmt w:val="bullet"/>
-      <w:pStyle w:val="Listepuces"/>
       <w:lvlText w:val=""/>
       <w:lvlJc w:val="left"/>
       <w:pPr>
@@ -1506,137 +1591,243 @@
         <w:ind w:left="360" w:hanging="360"/>
       </w:pPr>
       <w:rPr>
-        <w:rFonts w:ascii="Symbol" w:hAnsi="Symbol" w:hint="default"/>
+        <w:rFonts w:ascii="Symbol" w:hAnsi="Symbol" w:cs="Symbol" w:hint="default"/>
       </w:rPr>
     </w:lvl>
+    <w:lvl w:ilvl="1">
+      <w:start w:val="1"/>
+      <w:numFmt w:val="decimal"/>
+      <w:lvlText w:val="%2."/>
+      <w:lvlJc w:val="left"/>
+      <w:pPr>
+        <w:tabs>
+          <w:tab w:val="num" w:pos="1080"/>
+        </w:tabs>
+        <w:ind w:left="1080" w:hanging="360"/>
+      </w:pPr>
+    </w:lvl>
+    <w:lvl w:ilvl="2">
+      <w:start w:val="1"/>
+      <w:numFmt w:val="decimal"/>
+      <w:lvlText w:val="%3."/>
+      <w:lvlJc w:val="left"/>
+      <w:pPr>
+        <w:tabs>
+          <w:tab w:val="num" w:pos="1440"/>
+        </w:tabs>
+        <w:ind w:left="1440" w:hanging="360"/>
+      </w:pPr>
+    </w:lvl>
+    <w:lvl w:ilvl="3">
+      <w:start w:val="1"/>
+      <w:numFmt w:val="decimal"/>
+      <w:lvlText w:val="%4."/>
+      <w:lvlJc w:val="left"/>
+      <w:pPr>
+        <w:tabs>
+          <w:tab w:val="num" w:pos="1800"/>
+        </w:tabs>
+        <w:ind w:left="1800" w:hanging="360"/>
+      </w:pPr>
+    </w:lvl>
+    <w:lvl w:ilvl="4">
+      <w:start w:val="1"/>
+      <w:numFmt w:val="decimal"/>
+      <w:lvlText w:val="%5."/>
+      <w:lvlJc w:val="left"/>
+      <w:pPr>
+        <w:tabs>
+          <w:tab w:val="num" w:pos="2160"/>
+        </w:tabs>
+        <w:ind w:left="2160" w:hanging="360"/>
+      </w:pPr>
+    </w:lvl>
+    <w:lvl w:ilvl="5">
+      <w:start w:val="1"/>
+      <w:numFmt w:val="decimal"/>
+      <w:lvlText w:val="%6."/>
+      <w:lvlJc w:val="left"/>
+      <w:pPr>
+        <w:tabs>
+          <w:tab w:val="num" w:pos="2520"/>
+        </w:tabs>
+        <w:ind w:left="2520" w:hanging="360"/>
+      </w:pPr>
+    </w:lvl>
+    <w:lvl w:ilvl="6">
+      <w:start w:val="1"/>
+      <w:numFmt w:val="decimal"/>
+      <w:lvlText w:val="%7."/>
+      <w:lvlJc w:val="left"/>
+      <w:pPr>
+        <w:tabs>
+          <w:tab w:val="num" w:pos="2880"/>
+        </w:tabs>
+        <w:ind w:left="2880" w:hanging="360"/>
+      </w:pPr>
+    </w:lvl>
+    <w:lvl w:ilvl="7">
+      <w:start w:val="1"/>
+      <w:numFmt w:val="decimal"/>
+      <w:lvlText w:val="%8."/>
+      <w:lvlJc w:val="left"/>
+      <w:pPr>
+        <w:tabs>
+          <w:tab w:val="num" w:pos="3240"/>
+        </w:tabs>
+        <w:ind w:left="3240" w:hanging="360"/>
+      </w:pPr>
+    </w:lvl>
+    <w:lvl w:ilvl="8">
+      <w:start w:val="1"/>
+      <w:numFmt w:val="decimal"/>
+      <w:lvlText w:val="%9."/>
+      <w:lvlJc w:val="left"/>
+      <w:pPr>
+        <w:tabs>
+          <w:tab w:val="num" w:pos="3600"/>
+        </w:tabs>
+        <w:ind w:left="3600" w:hanging="360"/>
+      </w:pPr>
+    </w:lvl>
   </w:abstractNum>
-  <w:abstractNum w:abstractNumId="1" w15:restartNumberingAfterBreak="0">
-    <w:nsid w:val="578001F6"/>
-    <w:multiLevelType w:val="hybridMultilevel"/>
-    <w:tmpl w:val="3952759A"/>
-    <w:lvl w:ilvl="0" w:tplc="135645D4">
-      <w:numFmt w:val="bullet"/>
-      <w:lvlText w:val="-"/>
+  <w:abstractNum w:abstractNumId="3">
+    <w:lvl w:ilvl="0">
+      <w:start w:val="1"/>
+      <w:numFmt w:val="none"/>
+      <w:suff w:val="nothing"/>
+      <w:lvlText w:val=""/>
       <w:lvlJc w:val="left"/>
       <w:pPr>
-        <w:ind w:left="720" w:hanging="360"/>
-      </w:pPr>
-      <w:rPr>
-        <w:rFonts w:ascii="Calibri" w:eastAsiaTheme="minorHAnsi" w:hAnsi="Calibri" w:cs="Calibri" w:hint="default"/>
-      </w:rPr>
+        <w:tabs>
+          <w:tab w:val="num" w:pos="0"/>
+        </w:tabs>
+        <w:ind w:left="0" w:hanging="0"/>
+      </w:pPr>
     </w:lvl>
-    <w:lvl w:ilvl="1" w:tplc="040C0003" w:tentative="1">
+    <w:lvl w:ilvl="1">
       <w:start w:val="1"/>
-      <w:numFmt w:val="bullet"/>
-      <w:lvlText w:val="o"/>
+      <w:numFmt w:val="none"/>
+      <w:suff w:val="nothing"/>
+      <w:lvlText w:val=""/>
       <w:lvlJc w:val="left"/>
       <w:pPr>
-        <w:ind w:left="1440" w:hanging="360"/>
-      </w:pPr>
-      <w:rPr>
-        <w:rFonts w:ascii="Courier New" w:hAnsi="Courier New" w:cs="Courier New" w:hint="default"/>
-      </w:rPr>
+        <w:tabs>
+          <w:tab w:val="num" w:pos="0"/>
+        </w:tabs>
+        <w:ind w:left="0" w:hanging="0"/>
+      </w:pPr>
     </w:lvl>
-    <w:lvl w:ilvl="2" w:tplc="040C0005" w:tentative="1">
+    <w:lvl w:ilvl="2">
       <w:start w:val="1"/>
-      <w:numFmt w:val="bullet"/>
-      <w:lvlText w:val=""/>
+      <w:numFmt w:val="none"/>
+      <w:suff w:val="nothing"/>
+      <w:lvlText w:val=""/>
       <w:lvlJc w:val="left"/>
       <w:pPr>
-        <w:ind w:left="2160" w:hanging="360"/>
-      </w:pPr>
-      <w:rPr>
-        <w:rFonts w:ascii="Wingdings" w:hAnsi="Wingdings" w:hint="default"/>
-      </w:rPr>
+        <w:tabs>
+          <w:tab w:val="num" w:pos="0"/>
+        </w:tabs>
+        <w:ind w:left="0" w:hanging="0"/>
+      </w:pPr>
     </w:lvl>
-    <w:lvl w:ilvl="3" w:tplc="040C0001" w:tentative="1">
+    <w:lvl w:ilvl="3">
       <w:start w:val="1"/>
-      <w:numFmt w:val="bullet"/>
-      <w:lvlText w:val=""/>
+      <w:numFmt w:val="none"/>
+      <w:suff w:val="nothing"/>
+      <w:lvlText w:val=""/>
       <w:lvlJc w:val="left"/>
       <w:pPr>
-        <w:ind w:left="2880" w:hanging="360"/>
-      </w:pPr>
-      <w:rPr>
-        <w:rFonts w:ascii="Symbol" w:hAnsi="Symbol" w:hint="default"/>
-      </w:rPr>
+        <w:tabs>
+          <w:tab w:val="num" w:pos="0"/>
+        </w:tabs>
+        <w:ind w:left="0" w:hanging="0"/>
+      </w:pPr>
     </w:lvl>
-    <w:lvl w:ilvl="4" w:tplc="040C0003" w:tentative="1">
+    <w:lvl w:ilvl="4">
       <w:start w:val="1"/>
-      <w:numFmt w:val="bullet"/>
-      <w:lvlText w:val="o"/>
+      <w:numFmt w:val="none"/>
+      <w:suff w:val="nothing"/>
+      <w:lvlText w:val=""/>
       <w:lvlJc w:val="left"/>
       <w:pPr>
-        <w:ind w:left="3600" w:hanging="360"/>
-      </w:pPr>
-      <w:rPr>
-        <w:rFonts w:ascii="Courier New" w:hAnsi="Courier New" w:cs="Courier New" w:hint="default"/>
-      </w:rPr>
+        <w:tabs>
+          <w:tab w:val="num" w:pos="0"/>
+        </w:tabs>
+        <w:ind w:left="0" w:hanging="0"/>
+      </w:pPr>
     </w:lvl>
-    <w:lvl w:ilvl="5" w:tplc="040C0005" w:tentative="1">
+    <w:lvl w:ilvl="5">
       <w:start w:val="1"/>
-      <w:numFmt w:val="bullet"/>
-      <w:lvlText w:val=""/>
+      <w:numFmt w:val="none"/>
+      <w:suff w:val="nothing"/>
+      <w:lvlText w:val=""/>
       <w:lvlJc w:val="left"/>
       <w:pPr>
-        <w:ind w:left="4320" w:hanging="360"/>
-      </w:pPr>
-      <w:rPr>
-        <w:rFonts w:ascii="Wingdings" w:hAnsi="Wingdings" w:hint="default"/>
-      </w:rPr>
+        <w:tabs>
+          <w:tab w:val="num" w:pos="0"/>
+        </w:tabs>
+        <w:ind w:left="0" w:hanging="0"/>
+      </w:pPr>
     </w:lvl>
-    <w:lvl w:ilvl="6" w:tplc="040C0001" w:tentative="1">
+    <w:lvl w:ilvl="6">
       <w:start w:val="1"/>
-      <w:numFmt w:val="bullet"/>
-      <w:lvlText w:val=""/>
+      <w:numFmt w:val="none"/>
+      <w:suff w:val="nothing"/>
+      <w:lvlText w:val=""/>
       <w:lvlJc w:val="left"/>
       <w:pPr>
-        <w:ind w:left="5040" w:hanging="360"/>
-      </w:pPr>
-      <w:rPr>
-        <w:rFonts w:ascii="Symbol" w:hAnsi="Symbol" w:hint="default"/>
-      </w:rPr>
+        <w:tabs>
+          <w:tab w:val="num" w:pos="0"/>
+        </w:tabs>
+        <w:ind w:left="0" w:hanging="0"/>
+      </w:pPr>
     </w:lvl>
-    <w:lvl w:ilvl="7" w:tplc="040C0003" w:tentative="1">
+    <w:lvl w:ilvl="7">
       <w:start w:val="1"/>
-      <w:numFmt w:val="bullet"/>
-      <w:lvlText w:val="o"/>
+      <w:numFmt w:val="none"/>
+      <w:suff w:val="nothing"/>
+      <w:lvlText w:val=""/>
       <w:lvlJc w:val="left"/>
       <w:pPr>
-        <w:ind w:left="5760" w:hanging="360"/>
-      </w:pPr>
-      <w:rPr>
-        <w:rFonts w:ascii="Courier New" w:hAnsi="Courier New" w:cs="Courier New" w:hint="default"/>
-      </w:rPr>
+        <w:tabs>
+          <w:tab w:val="num" w:pos="0"/>
+        </w:tabs>
+        <w:ind w:left="0" w:hanging="0"/>
+      </w:pPr>
     </w:lvl>
-    <w:lvl w:ilvl="8" w:tplc="040C0005" w:tentative="1">
+    <w:lvl w:ilvl="8">
       <w:start w:val="1"/>
-      <w:numFmt w:val="bullet"/>
-      <w:lvlText w:val=""/>
+      <w:numFmt w:val="none"/>
+      <w:suff w:val="nothing"/>
+      <w:lvlText w:val=""/>
       <w:lvlJc w:val="left"/>
       <w:pPr>
-        <w:ind w:left="6480" w:hanging="360"/>
-      </w:pPr>
-      <w:rPr>
-        <w:rFonts w:ascii="Wingdings" w:hAnsi="Wingdings" w:hint="default"/>
-      </w:rPr>
+        <w:tabs>
+          <w:tab w:val="num" w:pos="0"/>
+        </w:tabs>
+        <w:ind w:left="0" w:hanging="0"/>
+      </w:pPr>
     </w:lvl>
   </w:abstractNum>
   <w:num w:numId="1">
     <w:abstractNumId w:val="1"/>
   </w:num>
   <w:num w:numId="2">
-    <w:abstractNumId w:val="0"/>
+    <w:abstractNumId w:val="2"/>
+  </w:num>
+  <w:num w:numId="3">
+    <w:abstractNumId w:val="3"/>
   </w:num>
 </w:numbering>
 </file>
 
 <file path=word/styles.xml><?xml version="1.0" encoding="utf-8"?>
-<w:styles xmlns:mc="http://schemas.openxmlformats.org/markup-compatibility/2006" xmlns:r="http://schemas.openxmlformats.org/officeDocument/2006/relationships" xmlns:w="http://schemas.openxmlformats.org/wordprocessingml/2006/main" xmlns:w14="http://schemas.microsoft.com/office/word/2010/wordml" xmlns:w15="http://schemas.microsoft.com/office/word/2012/wordml" xmlns:w16cid="http://schemas.microsoft.com/office/word/2016/wordml/cid" xmlns:w16se="http://schemas.microsoft.com/office/word/2015/wordml/symex" mc:Ignorable="w14 w15 w16se w16cid">
+<w:styles xmlns:w="http://schemas.openxmlformats.org/wordprocessingml/2006/main" xmlns:w14="http://schemas.microsoft.com/office/word/2010/wordml" xmlns:mc="http://schemas.openxmlformats.org/markup-compatibility/2006" mc:Ignorable="w14">
   <w:docDefaults>
     <w:rPrDefault>
       <w:rPr>
-        <w:rFonts w:asciiTheme="minorHAnsi" w:eastAsiaTheme="minorHAnsi" w:hAnsiTheme="minorHAnsi" w:cstheme="minorBidi"/>
+        <w:rFonts w:ascii="Calibri" w:hAnsi="Calibri" w:eastAsia="Calibri" w:cs="" w:asciiTheme="minorHAnsi" w:cstheme="minorBidi" w:eastAsiaTheme="minorHAnsi" w:hAnsiTheme="minorHAnsi"/>
         <w:sz w:val="22"/>
         <w:szCs w:val="22"/>
         <w:lang w:val="fr-FR" w:eastAsia="en-US" w:bidi="ar-SA"/>
@@ -1644,21 +1835,21 @@
     </w:rPrDefault>
     <w:pPrDefault>
       <w:pPr>
-        <w:spacing w:after="160" w:line="259" w:lineRule="auto"/>
+        <w:suppressAutoHyphens w:val="true"/>
       </w:pPr>
     </w:pPrDefault>
   </w:docDefaults>
   <w:latentStyles w:defLockedState="0" w:defUIPriority="99" w:defSemiHidden="0" w:defUnhideWhenUsed="0" w:defQFormat="0" w:count="375">
     <w:lsdException w:name="Normal" w:uiPriority="0" w:qFormat="1"/>
     <w:lsdException w:name="heading 1" w:uiPriority="9" w:qFormat="1"/>
-    <w:lsdException w:name="heading 2" w:semiHidden="1" w:uiPriority="9" w:unhideWhenUsed="1" w:qFormat="1"/>
-    <w:lsdException w:name="heading 3" w:semiHidden="1" w:uiPriority="9" w:unhideWhenUsed="1" w:qFormat="1"/>
-    <w:lsdException w:name="heading 4" w:semiHidden="1" w:uiPriority="9" w:unhideWhenUsed="1" w:qFormat="1"/>
-    <w:lsdException w:name="heading 5" w:semiHidden="1" w:uiPriority="9" w:unhideWhenUsed="1" w:qFormat="1"/>
-    <w:lsdException w:name="heading 6" w:semiHidden="1" w:uiPriority="9" w:unhideWhenUsed="1" w:qFormat="1"/>
-    <w:lsdException w:name="heading 7" w:semiHidden="1" w:uiPriority="9" w:unhideWhenUsed="1" w:qFormat="1"/>
-    <w:lsdException w:name="heading 8" w:semiHidden="1" w:uiPriority="9" w:unhideWhenUsed="1" w:qFormat="1"/>
-    <w:lsdException w:name="heading 9" w:semiHidden="1" w:uiPriority="9" w:unhideWhenUsed="1" w:qFormat="1"/>
+    <w:lsdException w:name="heading 2" w:uiPriority="9" w:semiHidden="1" w:unhideWhenUsed="1" w:qFormat="1"/>
+    <w:lsdException w:name="heading 3" w:uiPriority="9" w:semiHidden="1" w:unhideWhenUsed="1" w:qFormat="1"/>
+    <w:lsdException w:name="heading 4" w:uiPriority="9" w:semiHidden="1" w:unhideWhenUsed="1" w:qFormat="1"/>
+    <w:lsdException w:name="heading 5" w:uiPriority="9" w:semiHidden="1" w:unhideWhenUsed="1" w:qFormat="1"/>
+    <w:lsdException w:name="heading 6" w:uiPriority="9" w:semiHidden="1" w:unhideWhenUsed="1" w:qFormat="1"/>
+    <w:lsdException w:name="heading 7" w:uiPriority="9" w:semiHidden="1" w:unhideWhenUsed="1" w:qFormat="1"/>
+    <w:lsdException w:name="heading 8" w:uiPriority="9" w:semiHidden="1" w:unhideWhenUsed="1" w:qFormat="1"/>
+    <w:lsdException w:name="heading 9" w:uiPriority="9" w:semiHidden="1" w:unhideWhenUsed="1" w:qFormat="1"/>
     <w:lsdException w:name="index 1" w:semiHidden="1" w:unhideWhenUsed="1"/>
     <w:lsdException w:name="index 2" w:semiHidden="1" w:unhideWhenUsed="1"/>
     <w:lsdException w:name="index 3" w:semiHidden="1" w:unhideWhenUsed="1"/>
@@ -1668,22 +1859,22 @@
     <w:lsdException w:name="index 7" w:semiHidden="1" w:unhideWhenUsed="1"/>
     <w:lsdException w:name="index 8" w:semiHidden="1" w:unhideWhenUsed="1"/>
     <w:lsdException w:name="index 9" w:semiHidden="1" w:unhideWhenUsed="1"/>
-    <w:lsdException w:name="toc 1" w:semiHidden="1" w:uiPriority="39" w:unhideWhenUsed="1"/>
-    <w:lsdException w:name="toc 2" w:semiHidden="1" w:uiPriority="39" w:unhideWhenUsed="1"/>
-    <w:lsdException w:name="toc 3" w:semiHidden="1" w:uiPriority="39" w:unhideWhenUsed="1"/>
-    <w:lsdException w:name="toc 4" w:semiHidden="1" w:uiPriority="39" w:unhideWhenUsed="1"/>
-    <w:lsdException w:name="toc 5" w:semiHidden="1" w:uiPriority="39" w:unhideWhenUsed="1"/>
-    <w:lsdException w:name="toc 6" w:semiHidden="1" w:uiPriority="39" w:unhideWhenUsed="1"/>
-    <w:lsdException w:name="toc 7" w:semiHidden="1" w:uiPriority="39" w:unhideWhenUsed="1"/>
-    <w:lsdException w:name="toc 8" w:semiHidden="1" w:uiPriority="39" w:unhideWhenUsed="1"/>
-    <w:lsdException w:name="toc 9" w:semiHidden="1" w:uiPriority="39" w:unhideWhenUsed="1"/>
+    <w:lsdException w:name="toc 1" w:uiPriority="39" w:semiHidden="1" w:unhideWhenUsed="1"/>
+    <w:lsdException w:name="toc 2" w:uiPriority="39" w:semiHidden="1" w:unhideWhenUsed="1"/>
+    <w:lsdException w:name="toc 3" w:uiPriority="39" w:semiHidden="1" w:unhideWhenUsed="1"/>
+    <w:lsdException w:name="toc 4" w:uiPriority="39" w:semiHidden="1" w:unhideWhenUsed="1"/>
+    <w:lsdException w:name="toc 5" w:uiPriority="39" w:semiHidden="1" w:unhideWhenUsed="1"/>
+    <w:lsdException w:name="toc 6" w:uiPriority="39" w:semiHidden="1" w:unhideWhenUsed="1"/>
+    <w:lsdException w:name="toc 7" w:uiPriority="39" w:semiHidden="1" w:unhideWhenUsed="1"/>
+    <w:lsdException w:name="toc 8" w:uiPriority="39" w:semiHidden="1" w:unhideWhenUsed="1"/>
+    <w:lsdException w:name="toc 9" w:uiPriority="39" w:semiHidden="1" w:unhideWhenUsed="1"/>
     <w:lsdException w:name="Normal Indent" w:semiHidden="1" w:unhideWhenUsed="1"/>
     <w:lsdException w:name="footnote text" w:semiHidden="1" w:unhideWhenUsed="1"/>
     <w:lsdException w:name="annotation text" w:semiHidden="1" w:unhideWhenUsed="1"/>
     <w:lsdException w:name="header" w:semiHidden="1" w:unhideWhenUsed="1"/>
     <w:lsdException w:name="footer" w:semiHidden="1" w:unhideWhenUsed="1"/>
     <w:lsdException w:name="index heading" w:semiHidden="1" w:unhideWhenUsed="1"/>
-    <w:lsdException w:name="caption" w:semiHidden="1" w:uiPriority="35" w:unhideWhenUsed="1" w:qFormat="1"/>
+    <w:lsdException w:name="caption" w:uiPriority="35" w:semiHidden="1" w:unhideWhenUsed="1" w:qFormat="1"/>
     <w:lsdException w:name="table of figures" w:semiHidden="1" w:unhideWhenUsed="1"/>
     <w:lsdException w:name="envelope address" w:semiHidden="1" w:unhideWhenUsed="1"/>
     <w:lsdException w:name="envelope return" w:semiHidden="1" w:unhideWhenUsed="1"/>
@@ -1714,7 +1905,7 @@
     <w:lsdException w:name="Title" w:uiPriority="10" w:qFormat="1"/>
     <w:lsdException w:name="Closing" w:semiHidden="1" w:unhideWhenUsed="1"/>
     <w:lsdException w:name="Signature" w:semiHidden="1" w:unhideWhenUsed="1"/>
-    <w:lsdException w:name="Default Paragraph Font" w:semiHidden="1" w:uiPriority="1" w:unhideWhenUsed="1"/>
+    <w:lsdException w:name="Default Paragraph Font" w:uiPriority="1" w:semiHidden="1" w:unhideWhenUsed="1"/>
     <w:lsdException w:name="Body Text" w:semiHidden="1" w:unhideWhenUsed="1"/>
     <w:lsdException w:name="Body Text Indent" w:semiHidden="1" w:unhideWhenUsed="1"/>
     <w:lsdException w:name="List Continue" w:semiHidden="1" w:unhideWhenUsed="1"/>
@@ -1914,8 +2105,8 @@
     <w:lsdException w:name="Subtle Reference" w:uiPriority="31" w:qFormat="1"/>
     <w:lsdException w:name="Intense Reference" w:uiPriority="32" w:qFormat="1"/>
     <w:lsdException w:name="Book Title" w:uiPriority="33" w:qFormat="1"/>
-    <w:lsdException w:name="Bibliography" w:semiHidden="1" w:uiPriority="37" w:unhideWhenUsed="1"/>
-    <w:lsdException w:name="TOC Heading" w:semiHidden="1" w:uiPriority="39" w:unhideWhenUsed="1" w:qFormat="1"/>
+    <w:lsdException w:name="Bibliography" w:uiPriority="37" w:semiHidden="1" w:unhideWhenUsed="1"/>
+    <w:lsdException w:name="TOC Heading" w:uiPriority="39" w:semiHidden="1" w:unhideWhenUsed="1" w:qFormat="1"/>
     <w:lsdException w:name="Plain Table 1" w:uiPriority="41"/>
     <w:lsdException w:name="Plain Table 2" w:uiPriority="42"/>
     <w:lsdException w:name="Plain Table 3" w:uiPriority="43"/>
@@ -2025,58 +2216,113 @@
     <w:lsdException w:name="Hashtag" w:semiHidden="1" w:unhideWhenUsed="1"/>
     <w:lsdException w:name="Unresolved Mention" w:semiHidden="1" w:unhideWhenUsed="1"/>
   </w:latentStyles>
-  <w:style w:type="paragraph" w:default="1" w:styleId="Normal">
+  <w:style w:type="paragraph" w:styleId="Normal" w:default="1">
     <w:name w:val="Normal"/>
     <w:qFormat/>
+    <w:pPr>
+      <w:widowControl/>
+      <w:bidi w:val="0"/>
+      <w:spacing w:lineRule="auto" w:line="259" w:before="0" w:after="160"/>
+      <w:jc w:val="left"/>
+    </w:pPr>
+    <w:rPr>
+      <w:rFonts w:ascii="Calibri" w:hAnsi="Calibri" w:eastAsia="Calibri" w:cs="" w:asciiTheme="minorHAnsi" w:cstheme="minorBidi" w:eastAsiaTheme="minorHAnsi" w:hAnsiTheme="minorHAnsi"/>
+      <w:color w:val="auto"/>
+      <w:kern w:val="0"/>
+      <w:sz w:val="22"/>
+      <w:szCs w:val="22"/>
+      <w:lang w:val="fr-FR" w:eastAsia="en-US" w:bidi="ar-SA"/>
+    </w:rPr>
   </w:style>
-  <w:style w:type="character" w:default="1" w:styleId="Policepardfaut">
+  <w:style w:type="character" w:styleId="DefaultParagraphFont" w:default="1">
     <w:name w:val="Default Paragraph Font"/>
     <w:uiPriority w:val="1"/>
     <w:semiHidden/>
     <w:unhideWhenUsed/>
+    <w:qFormat/>
+    <w:rPr/>
   </w:style>
-  <w:style w:type="table" w:default="1" w:styleId="TableauNormal">
-    <w:name w:val="Normal Table"/>
-    <w:uiPriority w:val="99"/>
-    <w:semiHidden/>
-    <w:unhideWhenUsed/>
-    <w:tblPr>
-      <w:tblInd w:w="0" w:type="dxa"/>
-      <w:tblCellMar>
-        <w:top w:w="0" w:type="dxa"/>
-        <w:left w:w="108" w:type="dxa"/>
-        <w:bottom w:w="0" w:type="dxa"/>
-        <w:right w:w="108" w:type="dxa"/>
-      </w:tblCellMar>
-    </w:tblPr>
+  <w:style w:type="paragraph" w:styleId="Heading">
+    <w:name w:val="Heading"/>
+    <w:basedOn w:val="Normal"/>
+    <w:next w:val="TextBody"/>
+    <w:qFormat/>
+    <w:pPr>
+      <w:keepNext w:val="true"/>
+      <w:spacing w:before="240" w:after="120"/>
+    </w:pPr>
+    <w:rPr>
+      <w:rFonts w:ascii="Arimo" w:hAnsi="Arimo" w:eastAsia="AR PL KaitiM GB" w:cs="FreeSans"/>
+      <w:sz w:val="28"/>
+      <w:szCs w:val="28"/>
+    </w:rPr>
   </w:style>
-  <w:style w:type="numbering" w:default="1" w:styleId="Aucuneliste">
-    <w:name w:val="No List"/>
-    <w:uiPriority w:val="99"/>
-    <w:semiHidden/>
-    <w:unhideWhenUsed/>
+  <w:style w:type="paragraph" w:styleId="TextBody">
+    <w:name w:val="Body Text"/>
+    <w:basedOn w:val="Normal"/>
+    <w:pPr>
+      <w:spacing w:lineRule="auto" w:line="276" w:before="0" w:after="140"/>
+    </w:pPr>
+    <w:rPr/>
   </w:style>
-  <w:style w:type="paragraph" w:styleId="Paragraphedeliste">
+  <w:style w:type="paragraph" w:styleId="List">
+    <w:name w:val="List"/>
+    <w:basedOn w:val="TextBody"/>
+    <w:pPr/>
+    <w:rPr>
+      <w:rFonts w:cs="FreeSans"/>
+    </w:rPr>
+  </w:style>
+  <w:style w:type="paragraph" w:styleId="Caption">
+    <w:name w:val="Caption"/>
+    <w:basedOn w:val="Normal"/>
+    <w:qFormat/>
+    <w:pPr>
+      <w:suppressLineNumbers/>
+      <w:spacing w:before="120" w:after="120"/>
+    </w:pPr>
+    <w:rPr>
+      <w:rFonts w:cs="FreeSans"/>
+      <w:i/>
+      <w:iCs/>
+      <w:sz w:val="24"/>
+      <w:szCs w:val="24"/>
+    </w:rPr>
+  </w:style>
+  <w:style w:type="paragraph" w:styleId="Index">
+    <w:name w:val="Index"/>
+    <w:basedOn w:val="Normal"/>
+    <w:qFormat/>
+    <w:pPr>
+      <w:suppressLineNumbers/>
+    </w:pPr>
+    <w:rPr>
+      <w:rFonts w:cs="FreeSans"/>
+    </w:rPr>
+  </w:style>
+  <w:style w:type="paragraph" w:styleId="ListParagraph">
     <w:name w:val="List Paragraph"/>
     <w:basedOn w:val="Normal"/>
     <w:uiPriority w:val="34"/>
     <w:qFormat/>
-    <w:rsid w:val="006005C7"/>
+    <w:rsid w:val="006005c7"/>
     <w:pPr>
-      <w:ind w:left="720"/>
+      <w:spacing w:before="0" w:after="160"/>
+      <w:ind w:left="720" w:hanging="0"/>
       <w:contextualSpacing/>
     </w:pPr>
+    <w:rPr/>
   </w:style>
-  <w:style w:type="paragraph" w:styleId="Lgende">
+  <w:style w:type="paragraph" w:styleId="Caption1">
     <w:name w:val="caption"/>
     <w:basedOn w:val="Normal"/>
     <w:next w:val="Normal"/>
     <w:uiPriority w:val="35"/>
     <w:unhideWhenUsed/>
     <w:qFormat/>
-    <w:rsid w:val="00D20273"/>
+    <w:rsid w:val="00d20273"/>
     <w:pPr>
-      <w:spacing w:after="200" w:line="240" w:lineRule="auto"/>
+      <w:spacing w:lineRule="auto" w:line="240" w:before="0" w:after="200"/>
     </w:pPr>
     <w:rPr>
       <w:i/>
@@ -2086,18 +2332,50 @@
       <w:szCs w:val="18"/>
     </w:rPr>
   </w:style>
-  <w:style w:type="paragraph" w:styleId="Listepuces">
+  <w:style w:type="paragraph" w:styleId="ListBullet">
     <w:name w:val="List Bullet"/>
     <w:basedOn w:val="Normal"/>
     <w:uiPriority w:val="99"/>
     <w:unhideWhenUsed/>
+    <w:qFormat/>
     <w:rsid w:val="00547748"/>
     <w:pPr>
       <w:numPr>
+        <w:ilvl w:val="0"/>
         <w:numId w:val="2"/>
       </w:numPr>
+      <w:spacing w:before="0" w:after="160"/>
       <w:contextualSpacing/>
     </w:pPr>
+    <w:rPr/>
+  </w:style>
+  <w:style w:type="paragraph" w:styleId="FrameContents">
+    <w:name w:val="Frame Contents"/>
+    <w:basedOn w:val="Normal"/>
+    <w:qFormat/>
+    <w:pPr/>
+    <w:rPr/>
+  </w:style>
+  <w:style w:type="numbering" w:styleId="NoList" w:default="1">
+    <w:name w:val="No List"/>
+    <w:uiPriority w:val="99"/>
+    <w:semiHidden/>
+    <w:unhideWhenUsed/>
+    <w:qFormat/>
+  </w:style>
+  <w:style w:type="table" w:default="1" w:styleId="TableauNormal">
+    <w:name w:val="Normal Table"/>
+    <w:uiPriority w:val="99"/>
+    <w:semiHidden/>
+    <w:unhideWhenUsed/>
+    <w:tblPr>
+      <w:tblCellMar>
+        <w:top w:w="0" w:type="dxa"/>
+        <w:left w:w="108" w:type="dxa"/>
+        <w:bottom w:w="0" w:type="dxa"/>
+        <w:right w:w="108" w:type="dxa"/>
+      </w:tblCellMar>
+    </w:tblPr>
   </w:style>
 </w:styles>
 </file>

</xml_diff>